<commit_message>
Better grouping of expertise
</commit_message>
<xml_diff>
--- a/Alisson_Sol_Resume.docx
+++ b/Alisson_Sol_Resume.docx
@@ -24,34 +24,50 @@
       <w:pPr>
         <w:jc w:val="center"/>
       </w:pPr>
-      <w:r>
-        <w:t xml:space="preserve">email@AlissonSol.com  |  </w:t>
-      </w:r>
       <w:hyperlink r:id="rId7" w:history="1">
         <w:r>
           <w:rPr>
-            <w:rStyle w:val="Hyperlink"/>
+            <w:rStyle w:val="LinkChar"/>
+          </w:rPr>
+          <w:t>email@AlissonSol.com</w:t>
+        </w:r>
+      </w:hyperlink>
+      <w:r>
+        <w:t xml:space="preserve"> </w:t>
+      </w:r>
+      <w:r>
+        <w:t>|</w:t>
+      </w:r>
+      <w:r>
+        <w:t xml:space="preserve"> </w:t>
+      </w:r>
+      <w:hyperlink r:id="rId8" w:history="1">
+        <w:r>
+          <w:rPr>
+            <w:rStyle w:val="LinkChar"/>
           </w:rPr>
           <w:t>www.AlissonSol.com</w:t>
         </w:r>
       </w:hyperlink>
       <w:r>
-        <w:t xml:space="preserve">  |  </w:t>
-      </w:r>
-      <w:hyperlink r:id="rId8" w:history="1">
+        <w:t xml:space="preserve"> </w:t>
+      </w:r>
+      <w:r>
+        <w:t>|</w:t>
+      </w:r>
+      <w:r>
+        <w:t xml:space="preserve"> </w:t>
+      </w:r>
+      <w:hyperlink r:id="rId9" w:history="1">
         <w:r>
           <w:rPr>
-            <w:rStyle w:val="Hyperlink"/>
+            <w:rStyle w:val="LinkChar"/>
           </w:rPr>
           <w:t>linkedin.com/in/alissonsol</w:t>
         </w:r>
       </w:hyperlink>
     </w:p>
-    <w:p>
-      <w:pPr>
-        <w:jc w:val="center"/>
-      </w:pPr>
-    </w:p>
+    <w:p/>
     <w:p>
       <w:pPr>
         <w:pStyle w:val="Heading1"/>
@@ -65,32 +81,36 @@
         <w:pStyle w:val="Heading2"/>
       </w:pPr>
       <w:r>
-        <w:t xml:space="preserve">Stealth </w:t>
-      </w:r>
-      <w:proofErr w:type="gramStart"/>
-      <w:r>
-        <w:t>Startup  |</w:t>
-      </w:r>
-      <w:proofErr w:type="gramEnd"/>
-      <w:r>
-        <w:t xml:space="preserve">  Co-</w:t>
-      </w:r>
-      <w:proofErr w:type="gramStart"/>
-      <w:r>
-        <w:t>founder  |</w:t>
-      </w:r>
-      <w:proofErr w:type="gramEnd"/>
-      <w:r>
-        <w:t xml:space="preserve">  February 2026 – Present</w:t>
-      </w:r>
-    </w:p>
-    <w:p>
-      <w:pPr>
-        <w:pStyle w:val="BulletItem"/>
-        <w:numPr>
-          <w:ilvl w:val="0"/>
-          <w:numId w:val="2"/>
-        </w:numPr>
+        <w:t>Stealth Startup</w:t>
+      </w:r>
+      <w:r>
+        <w:t xml:space="preserve"> </w:t>
+      </w:r>
+      <w:r>
+        <w:t>|</w:t>
+      </w:r>
+      <w:r>
+        <w:t xml:space="preserve"> </w:t>
+      </w:r>
+      <w:r>
+        <w:t>Co-founder</w:t>
+      </w:r>
+      <w:r>
+        <w:t xml:space="preserve"> </w:t>
+      </w:r>
+      <w:r>
+        <w:t>|</w:t>
+      </w:r>
+      <w:r>
+        <w:t xml:space="preserve"> </w:t>
+      </w:r>
+      <w:r>
+        <w:t>February 2026 – Present</w:t>
+      </w:r>
+    </w:p>
+    <w:p>
+      <w:pPr>
+        <w:pStyle w:val="ListParagraph"/>
       </w:pPr>
       <w:r>
         <w:t xml:space="preserve">Building early-stage AI startup translating state-of-the-art </w:t>
@@ -99,40 +119,53 @@
         <w:t xml:space="preserve">world models </w:t>
       </w:r>
       <w:r>
-        <w:t>research into practical frameworks for Edge AI security and safety across robotics and enterprise network infrastructure. Leading core technical research, prototype development, architectural validation, and product definition including customer-focused requirements and go-to-market strategy.</w:t>
-      </w:r>
-    </w:p>
+        <w:t>research into practical frameworks for Edge AI security and safety across robotics and enterprise network infrastructure.</w:t>
+      </w:r>
+    </w:p>
+    <w:p>
+      <w:pPr>
+        <w:pStyle w:val="ListParagraph"/>
+      </w:pPr>
+      <w:r>
+        <w:t>Leading core technical research, prototype development, architectural validation, and product definition including customer-focused requirements and go-to-market strategy.</w:t>
+      </w:r>
+    </w:p>
+    <w:p/>
     <w:p>
       <w:pPr>
         <w:pStyle w:val="Heading2"/>
       </w:pPr>
       <w:r>
-        <w:t xml:space="preserve">Capital </w:t>
-      </w:r>
-      <w:proofErr w:type="gramStart"/>
-      <w:r>
-        <w:t>One  |</w:t>
-      </w:r>
-      <w:proofErr w:type="gramEnd"/>
-      <w:r>
-        <w:t xml:space="preserve">  VP of Software </w:t>
-      </w:r>
-      <w:proofErr w:type="gramStart"/>
-      <w:r>
-        <w:t>Engineering  |</w:t>
-      </w:r>
-      <w:proofErr w:type="gramEnd"/>
-      <w:r>
-        <w:t xml:space="preserve">  January 2024 – January 2026</w:t>
-      </w:r>
-    </w:p>
-    <w:p>
-      <w:pPr>
-        <w:pStyle w:val="BulletItem"/>
-        <w:numPr>
-          <w:ilvl w:val="0"/>
-          <w:numId w:val="2"/>
-        </w:numPr>
+        <w:t>Capital One</w:t>
+      </w:r>
+      <w:r>
+        <w:t xml:space="preserve"> </w:t>
+      </w:r>
+      <w:r>
+        <w:t>|</w:t>
+      </w:r>
+      <w:r>
+        <w:t xml:space="preserve"> </w:t>
+      </w:r>
+      <w:r>
+        <w:t>VP of Software Engineering</w:t>
+      </w:r>
+      <w:r>
+        <w:t xml:space="preserve"> </w:t>
+      </w:r>
+      <w:r>
+        <w:t>|</w:t>
+      </w:r>
+      <w:r>
+        <w:t xml:space="preserve"> </w:t>
+      </w:r>
+      <w:r>
+        <w:t>January 2024 – January 2026</w:t>
+      </w:r>
+    </w:p>
+    <w:p>
+      <w:pPr>
+        <w:pStyle w:val="ListParagraph"/>
       </w:pPr>
       <w:r>
         <w:t xml:space="preserve">Recruited to lead a 120-person Endpoints &amp; Automation Engineering organization managing enterprise computing infrastructure for tens of thousands of employees. </w:t>
@@ -146,11 +179,7 @@
     </w:p>
     <w:p>
       <w:pPr>
-        <w:pStyle w:val="BulletItem"/>
-        <w:numPr>
-          <w:ilvl w:val="0"/>
-          <w:numId w:val="2"/>
-        </w:numPr>
+        <w:pStyle w:val="ListParagraph"/>
       </w:pPr>
       <w:r>
         <w:t>Launched Alaric, an end-to-end endpoint test harness enabling continuous validation of application and connectivity access before production deployment.</w:t>
@@ -158,75 +187,106 @@
     </w:p>
     <w:p>
       <w:pPr>
-        <w:pStyle w:val="BulletItem"/>
-        <w:numPr>
-          <w:ilvl w:val="0"/>
-          <w:numId w:val="2"/>
-        </w:numPr>
-      </w:pPr>
-      <w:r>
-        <w:t xml:space="preserve">Deployed STAMP, an </w:t>
-      </w:r>
-      <w:hyperlink r:id="rId9" w:history="1">
-        <w:r>
-          <w:rPr>
-            <w:rStyle w:val="Hyperlink"/>
-          </w:rPr>
-          <w:t>automated application vetting system</w:t>
-        </w:r>
-      </w:hyperlink>
-      <w:r>
-        <w:t xml:space="preserve"> that cut median approval time from weeks to under 6 hours, boosting employee productivity while strengthening security compliance.</w:t>
-      </w:r>
-    </w:p>
-    <w:p>
-      <w:pPr>
-        <w:pStyle w:val="Heading2"/>
-      </w:pPr>
-      <w:proofErr w:type="gramStart"/>
-      <w:r>
-        <w:t>Google  |</w:t>
-      </w:r>
-      <w:proofErr w:type="gramEnd"/>
-      <w:r>
-        <w:t xml:space="preserve">  Senior Engineering </w:t>
-      </w:r>
-      <w:proofErr w:type="gramStart"/>
-      <w:r>
-        <w:t>Manager  |</w:t>
-      </w:r>
-      <w:proofErr w:type="gramEnd"/>
-      <w:r>
-        <w:t xml:space="preserve">  May 2022 – December 2023</w:t>
-      </w:r>
-    </w:p>
-    <w:p>
-      <w:pPr>
-        <w:pStyle w:val="BulletItem"/>
-        <w:numPr>
-          <w:ilvl w:val="0"/>
-          <w:numId w:val="2"/>
-        </w:numPr>
-      </w:pPr>
-      <w:r>
-        <w:t>Directed Security Defense Platforms within Privacy, Safety &amp; Security, managing geographically distributed teams across New York and Zurich focused on Enterprise Protection Platform and Security Endpoint Agents.</w:t>
-      </w:r>
-    </w:p>
-    <w:p>
-      <w:pPr>
-        <w:pStyle w:val="BulletItem"/>
-        <w:numPr>
-          <w:ilvl w:val="0"/>
-          <w:numId w:val="2"/>
-        </w:numPr>
-      </w:pPr>
-      <w:r>
-        <w:t xml:space="preserve">Strengthened enterprise security posture by delivering infrastructure enabling granular policy enforcement for endpoint applications and privileged access controls, directly reducing organizational </w:t>
+        <w:pStyle w:val="ListParagraph"/>
+      </w:pPr>
+      <w:r>
+        <w:t xml:space="preserve">Led STAMP (Software Trust and Approval Management Program) end-to-end, from PRFAQ to operation, deploying an </w:t>
       </w:r>
       <w:hyperlink r:id="rId10" w:history="1">
         <w:r>
           <w:rPr>
-            <w:rStyle w:val="Hyperlink"/>
+            <w:rStyle w:val="LinkChar"/>
+          </w:rPr>
+          <w:t>automated vetting system</w:t>
+        </w:r>
+      </w:hyperlink>
+      <w:r>
+        <w:t xml:space="preserve"> enforcing endpoint application allow lists. </w:t>
+      </w:r>
+      <w:r>
+        <w:t>R</w:t>
+      </w:r>
+      <w:r>
+        <w:t>eplacing manual workflows, STAMP cut median approval times from weeks to six hours while strengthening security compliance.</w:t>
+      </w:r>
+    </w:p>
+    <w:p/>
+    <w:p>
+      <w:pPr>
+        <w:pStyle w:val="Heading2"/>
+      </w:pPr>
+      <w:r>
+        <w:t>Google</w:t>
+      </w:r>
+      <w:r>
+        <w:t xml:space="preserve"> </w:t>
+      </w:r>
+      <w:r>
+        <w:t>|</w:t>
+      </w:r>
+      <w:r>
+        <w:t xml:space="preserve"> </w:t>
+      </w:r>
+      <w:r>
+        <w:t>Senior Engineering Manager</w:t>
+      </w:r>
+      <w:r>
+        <w:t xml:space="preserve"> </w:t>
+      </w:r>
+      <w:r>
+        <w:t>|</w:t>
+      </w:r>
+      <w:r>
+        <w:t xml:space="preserve"> </w:t>
+      </w:r>
+      <w:r>
+        <w:t>May 2022 – December 2023</w:t>
+      </w:r>
+    </w:p>
+    <w:p>
+      <w:pPr>
+        <w:pStyle w:val="ListParagraph"/>
+      </w:pPr>
+      <w:r>
+        <w:t>Directed Security Defense Platforms within Privacy, Safety &amp; Security, managing geographically distributed teams across New York and Zurich focused on Enterprise Protection Platform and Security Endpoint Agents</w:t>
+      </w:r>
+      <w:r>
+        <w:t xml:space="preserve">, the team responsible for Google open-source projects like </w:t>
+      </w:r>
+      <w:hyperlink r:id="rId11" w:history="1">
+        <w:r>
+          <w:rPr>
+            <w:rStyle w:val="LinkChar"/>
+          </w:rPr>
+          <w:t>Santa</w:t>
+        </w:r>
+      </w:hyperlink>
+      <w:r>
+        <w:t xml:space="preserve"> and </w:t>
+      </w:r>
+      <w:hyperlink r:id="rId12" w:history="1">
+        <w:r>
+          <w:rPr>
+            <w:rStyle w:val="LinkChar"/>
+          </w:rPr>
+          <w:t>GRR</w:t>
+        </w:r>
+      </w:hyperlink>
+      <w:r>
+        <w:t>.</w:t>
+      </w:r>
+    </w:p>
+    <w:p>
+      <w:pPr>
+        <w:pStyle w:val="ListParagraph"/>
+      </w:pPr>
+      <w:r>
+        <w:t xml:space="preserve">Strengthened enterprise security posture by delivering infrastructure enabling granular policy enforcement for endpoint applications and privileged access controls, reducing organizational </w:t>
+      </w:r>
+      <w:hyperlink r:id="rId13" w:history="1">
+        <w:r>
+          <w:rPr>
+            <w:rStyle w:val="LinkChar"/>
           </w:rPr>
           <w:t>cyberattack exposure</w:t>
         </w:r>
@@ -237,47 +297,48 @@
     </w:p>
     <w:p>
       <w:pPr>
-        <w:pStyle w:val="BulletItem"/>
-        <w:numPr>
-          <w:ilvl w:val="0"/>
-          <w:numId w:val="2"/>
-        </w:numPr>
+        <w:pStyle w:val="ListParagraph"/>
       </w:pPr>
       <w:r>
         <w:t>Transformed team execution and accountability, improving OKR completion rates from 45% to 70% year-over-year while raising goal difficulty thresholds and establishing sustainable delivery practices.</w:t>
       </w:r>
     </w:p>
+    <w:p/>
     <w:p>
       <w:pPr>
         <w:pStyle w:val="Heading2"/>
       </w:pPr>
       <w:r>
-        <w:t xml:space="preserve">Microsoft </w:t>
-      </w:r>
-      <w:proofErr w:type="gramStart"/>
-      <w:r>
-        <w:t>Corporation  |</w:t>
-      </w:r>
-      <w:proofErr w:type="gramEnd"/>
-      <w:r>
-        <w:t xml:space="preserve">  Group Engineering </w:t>
-      </w:r>
-      <w:proofErr w:type="gramStart"/>
-      <w:r>
-        <w:t>Manager  |</w:t>
-      </w:r>
-      <w:proofErr w:type="gramEnd"/>
-      <w:r>
-        <w:t xml:space="preserve">  September 2019 – April 2022</w:t>
-      </w:r>
-    </w:p>
-    <w:p>
-      <w:pPr>
-        <w:pStyle w:val="BulletItem"/>
-        <w:numPr>
-          <w:ilvl w:val="0"/>
-          <w:numId w:val="2"/>
-        </w:numPr>
+        <w:t>Microsoft Corporation</w:t>
+      </w:r>
+      <w:r>
+        <w:t xml:space="preserve"> </w:t>
+      </w:r>
+      <w:r>
+        <w:t>|</w:t>
+      </w:r>
+      <w:r>
+        <w:t xml:space="preserve"> </w:t>
+      </w:r>
+      <w:r>
+        <w:t>Group Engineering Manager</w:t>
+      </w:r>
+      <w:r>
+        <w:t xml:space="preserve"> </w:t>
+      </w:r>
+      <w:r>
+        <w:t>|</w:t>
+      </w:r>
+      <w:r>
+        <w:t xml:space="preserve"> </w:t>
+      </w:r>
+      <w:r>
+        <w:t>September 2019 – April 2022</w:t>
+      </w:r>
+    </w:p>
+    <w:p>
+      <w:pPr>
+        <w:pStyle w:val="ListParagraph"/>
       </w:pPr>
       <w:r>
         <w:t>M365 IC3 (Jan 2022 – Apr 2022): Drove Engineering Systems strategy and process optimization for Microsoft Teams backend infrastructure.</w:t>
@@ -285,19 +346,15 @@
     </w:p>
     <w:p>
       <w:pPr>
-        <w:pStyle w:val="BulletItem"/>
-        <w:numPr>
-          <w:ilvl w:val="0"/>
-          <w:numId w:val="2"/>
-        </w:numPr>
+        <w:pStyle w:val="ListParagraph"/>
       </w:pPr>
       <w:r>
         <w:t xml:space="preserve">AI Frameworks (Nov 2020 – Jan 2022): Managed </w:t>
       </w:r>
-      <w:hyperlink r:id="rId11" w:history="1">
+      <w:hyperlink r:id="rId14" w:history="1">
         <w:r>
           <w:rPr>
-            <w:rStyle w:val="Hyperlink"/>
+            <w:rStyle w:val="LinkChar"/>
           </w:rPr>
           <w:t>ONNX runtime</w:t>
         </w:r>
@@ -305,73 +362,85 @@
       <w:r>
         <w:t xml:space="preserve"> training, directing compute acceleration and infrastructure for AI model training including </w:t>
       </w:r>
-      <w:hyperlink r:id="rId12" w:history="1">
-        <w:proofErr w:type="spellStart"/>
+      <w:hyperlink r:id="rId15" w:history="1">
         <w:r>
           <w:rPr>
-            <w:rStyle w:val="Hyperlink"/>
+            <w:rStyle w:val="LinkChar"/>
           </w:rPr>
           <w:t>PyTorch</w:t>
         </w:r>
-        <w:proofErr w:type="spellEnd"/>
       </w:hyperlink>
       <w:r>
         <w:t xml:space="preserve"> integration.</w:t>
       </w:r>
-    </w:p>
-    <w:p>
-      <w:pPr>
-        <w:pStyle w:val="BulletItem"/>
-        <w:numPr>
-          <w:ilvl w:val="0"/>
-          <w:numId w:val="2"/>
-        </w:numPr>
-      </w:pPr>
-      <w:r>
-        <w:t>M365 IC3 (Sep 2019 – Oct 2020): Managed USA and Estonia teams for real-time backend powering Teams, Skype, and Skype for Business. Scaled services by 100x during 2020 pandemic while establishing the calling, meetings, and PSTN data team.</w:t>
-      </w:r>
-    </w:p>
-    <w:p>
-      <w:pPr>
-        <w:pStyle w:val="Heading2"/>
-      </w:pPr>
-      <w:proofErr w:type="gramStart"/>
-      <w:r>
-        <w:t>Amazon.com  |</w:t>
-      </w:r>
-      <w:proofErr w:type="gramEnd"/>
-      <w:r>
-        <w:t xml:space="preserve">  Senior Software Development </w:t>
-      </w:r>
-      <w:proofErr w:type="gramStart"/>
-      <w:r>
-        <w:t>Manager  |</w:t>
-      </w:r>
-      <w:proofErr w:type="gramEnd"/>
-      <w:r>
-        <w:t xml:space="preserve">  July 2017 – August 2019</w:t>
-      </w:r>
-    </w:p>
-    <w:p>
-      <w:pPr>
-        <w:pStyle w:val="BulletItem"/>
-        <w:numPr>
-          <w:ilvl w:val="0"/>
-          <w:numId w:val="2"/>
-        </w:numPr>
-      </w:pPr>
-      <w:proofErr w:type="spellStart"/>
-      <w:r>
-        <w:t>WorkSpaces</w:t>
-      </w:r>
-      <w:proofErr w:type="spellEnd"/>
-      <w:r>
-        <w:t xml:space="preserve"> (Feb 2019 – Aug 2019): Managed infrastructure teams for AWS secure </w:t>
-      </w:r>
-      <w:hyperlink r:id="rId13" w:history="1">
+      <w:r>
+        <w:t xml:space="preserve"> Managed both the white-glove teams interacting with internal and external customers and the team optimizing the </w:t>
+      </w:r>
+      <w:hyperlink r:id="rId16" w:history="1">
         <w:r>
           <w:rPr>
-            <w:rStyle w:val="Hyperlink"/>
+            <w:rStyle w:val="LinkChar"/>
+          </w:rPr>
+          <w:t>execution providers</w:t>
+        </w:r>
+      </w:hyperlink>
+      <w:r>
+        <w:t xml:space="preserve"> for the specialized hardware acceleration.</w:t>
+      </w:r>
+    </w:p>
+    <w:p>
+      <w:pPr>
+        <w:pStyle w:val="ListParagraph"/>
+      </w:pPr>
+      <w:r>
+        <w:t>M365 IC3 (Sep 2019 – Oct 2020): Managed USA and Estonia teams for real-time backend powering Teams, Skype, and Skype for Business. Scaled services by 100x during 2020 pandemic while establishing the calling, meetings, and PSTN data team.</w:t>
+      </w:r>
+    </w:p>
+    <w:p/>
+    <w:p>
+      <w:pPr>
+        <w:pStyle w:val="Heading2"/>
+      </w:pPr>
+      <w:r>
+        <w:lastRenderedPageBreak/>
+        <w:t>Amazon.com</w:t>
+      </w:r>
+      <w:r>
+        <w:t xml:space="preserve"> </w:t>
+      </w:r>
+      <w:r>
+        <w:t>|</w:t>
+      </w:r>
+      <w:r>
+        <w:t xml:space="preserve"> </w:t>
+      </w:r>
+      <w:r>
+        <w:t>Senior Software Development Manager</w:t>
+      </w:r>
+      <w:r>
+        <w:t xml:space="preserve"> </w:t>
+      </w:r>
+      <w:r>
+        <w:t>|</w:t>
+      </w:r>
+      <w:r>
+        <w:t xml:space="preserve"> </w:t>
+      </w:r>
+      <w:r>
+        <w:t>July 2017 – August 2019</w:t>
+      </w:r>
+    </w:p>
+    <w:p>
+      <w:pPr>
+        <w:pStyle w:val="ListParagraph"/>
+      </w:pPr>
+      <w:r>
+        <w:t xml:space="preserve">WorkSpaces (Feb 2019 – Aug 2019): Managed infrastructure teams for AWS secure </w:t>
+      </w:r>
+      <w:hyperlink r:id="rId17" w:history="1">
+        <w:r>
+          <w:rPr>
+            <w:rStyle w:val="LinkChar"/>
           </w:rPr>
           <w:t>cloud desktop</w:t>
         </w:r>
@@ -382,31 +451,24 @@
     </w:p>
     <w:p>
       <w:pPr>
-        <w:pStyle w:val="BulletItem"/>
-        <w:numPr>
-          <w:ilvl w:val="0"/>
-          <w:numId w:val="2"/>
-        </w:numPr>
+        <w:pStyle w:val="ListParagraph"/>
       </w:pPr>
       <w:r>
         <w:t xml:space="preserve">Dropship (Jul 2017 – Jan 2019): Led online services for real-time inventory, order processing, and transportation integrations for </w:t>
       </w:r>
-      <w:hyperlink r:id="rId14" w:history="1">
+      <w:hyperlink r:id="rId18" w:history="1">
         <w:r>
           <w:rPr>
-            <w:rStyle w:val="Hyperlink"/>
+            <w:rStyle w:val="LinkChar"/>
           </w:rPr>
           <w:t>direct fulfillment</w:t>
         </w:r>
       </w:hyperlink>
       <w:r>
-        <w:t xml:space="preserve">. Reduced technical debt while adding first new country stack in 9 years (India). </w:t>
-      </w:r>
-      <w:r>
-        <w:t>Reduced</w:t>
-      </w:r>
-      <w:r>
-        <w:t xml:space="preserve"> team turnover from 50% to 5%.</w:t>
+        <w:t xml:space="preserve">. </w:t>
+      </w:r>
+      <w:r>
+        <w:t>I implemented a new work prioritization and tracking processes that reduced technical debt while adding first new country stack in 9 years (India). Engineers considered that key to a fair performance assessment, which was a key complaint before in that team. The outcome was a reduction in team turnover from 50% to 5%.</w:t>
       </w:r>
     </w:p>
     <w:p>
@@ -419,111 +481,133 @@
         <w:pStyle w:val="Heading2"/>
       </w:pPr>
       <w:r>
-        <w:lastRenderedPageBreak/>
-        <w:t xml:space="preserve">Microsoft </w:t>
-      </w:r>
-      <w:proofErr w:type="gramStart"/>
-      <w:r>
-        <w:t>Corporation  |</w:t>
-      </w:r>
-      <w:proofErr w:type="gramEnd"/>
-      <w:r>
-        <w:t xml:space="preserve">  Engineering Manager / Architect / Dev </w:t>
-      </w:r>
-      <w:proofErr w:type="gramStart"/>
-      <w:r>
-        <w:t>Lead  |</w:t>
-      </w:r>
-      <w:proofErr w:type="gramEnd"/>
-      <w:r>
-        <w:t xml:space="preserve">  March 2000 – June 2017</w:t>
-      </w:r>
-    </w:p>
-    <w:p>
-      <w:pPr>
-        <w:spacing w:after="40"/>
-        <w:ind w:left="360"/>
-      </w:pPr>
-      <w:r>
+        <w:t>Microsoft Corporation</w:t>
+      </w:r>
+      <w:r>
+        <w:t xml:space="preserve"> </w:t>
+      </w:r>
+      <w:r>
+        <w:t>|</w:t>
+      </w:r>
+      <w:r>
+        <w:t xml:space="preserve"> </w:t>
+      </w:r>
+      <w:r>
+        <w:t>Engineering Manager / Architect / Dev Lead</w:t>
+      </w:r>
+      <w:r>
+        <w:t xml:space="preserve"> </w:t>
+      </w:r>
+      <w:r>
+        <w:t>|</w:t>
+      </w:r>
+      <w:r>
+        <w:t xml:space="preserve"> </w:t>
+      </w:r>
+      <w:r>
+        <w:t>March 2000 – June 2017</w:t>
+      </w:r>
+    </w:p>
+    <w:p>
+      <w:pPr>
         <w:rPr>
           <w:i/>
           <w:iCs/>
-          <w:sz w:val="18"/>
-          <w:szCs w:val="18"/>
         </w:rPr>
-        <w:t xml:space="preserve">4 Gold Star </w:t>
-      </w:r>
-      <w:proofErr w:type="gramStart"/>
+      </w:pPr>
       <w:r>
         <w:rPr>
           <w:i/>
           <w:iCs/>
-          <w:sz w:val="18"/>
-          <w:szCs w:val="18"/>
         </w:rPr>
-        <w:t>Awards  |</w:t>
-      </w:r>
-      <w:proofErr w:type="gramEnd"/>
+        <w:t>4 Gold Star Awards</w:t>
+      </w:r>
       <w:r>
         <w:rPr>
           <w:i/>
           <w:iCs/>
-          <w:sz w:val="18"/>
-          <w:szCs w:val="18"/>
         </w:rPr>
-        <w:t xml:space="preserve">  7 Microsoft Research Technology Transfer </w:t>
-      </w:r>
-      <w:proofErr w:type="gramStart"/>
+        <w:t xml:space="preserve"> </w:t>
+      </w:r>
       <w:r>
         <w:rPr>
           <w:i/>
           <w:iCs/>
-          <w:sz w:val="18"/>
-          <w:szCs w:val="18"/>
         </w:rPr>
-        <w:t>Awards  |</w:t>
-      </w:r>
-      <w:proofErr w:type="gramEnd"/>
+        <w:t>|</w:t>
+      </w:r>
       <w:r>
         <w:rPr>
           <w:i/>
           <w:iCs/>
-          <w:sz w:val="18"/>
-          <w:szCs w:val="18"/>
         </w:rPr>
-        <w:t xml:space="preserve">  17 patent applications (10 granted)</w:t>
+        <w:t xml:space="preserve"> </w:t>
+      </w:r>
+      <w:r>
+        <w:rPr>
+          <w:i/>
+          <w:iCs/>
+        </w:rPr>
+        <w:t>7 Microsoft Research Technology Transfer Awards</w:t>
+      </w:r>
+      <w:r>
+        <w:rPr>
+          <w:i/>
+          <w:iCs/>
+        </w:rPr>
+        <w:t xml:space="preserve"> </w:t>
+      </w:r>
+      <w:r>
+        <w:rPr>
+          <w:i/>
+          <w:iCs/>
+        </w:rPr>
+        <w:t>|</w:t>
+      </w:r>
+      <w:r>
+        <w:rPr>
+          <w:i/>
+          <w:iCs/>
+        </w:rPr>
+        <w:t xml:space="preserve"> </w:t>
+      </w:r>
+      <w:r>
+        <w:rPr>
+          <w:i/>
+          <w:iCs/>
+        </w:rPr>
+        <w:t>17 patent applications (10 granted)</w:t>
+      </w:r>
+    </w:p>
+    <w:p>
+      <w:pPr>
+        <w:pStyle w:val="ListParagraph"/>
+      </w:pPr>
+      <w:r>
+        <w:t xml:space="preserve">AI+R Core Architect &amp; Manager (May 2013 – Jun 2017): Led </w:t>
+      </w:r>
+      <w:r>
+        <w:t xml:space="preserve">SPACE (Security, Privacy, Accessibility, and Capacity Engineering) </w:t>
+      </w:r>
+      <w:r>
+        <w:t>team supporting Bing, MSN, Cortana, and AI APIs. Developed request management and capacity modeling tools for millions of machines across multiple data centers.</w:t>
       </w:r>
     </w:p>
     <w:p>
       <w:pPr>
         <w:pStyle w:val="ListParagraph"/>
         <w:numPr>
-          <w:ilvl w:val="0"/>
-          <w:numId w:val="2"/>
+          <w:ilvl w:val="1"/>
+          <w:numId w:val="12"/>
         </w:numPr>
       </w:pPr>
       <w:r>
-        <w:t xml:space="preserve">AI+R Core Architect &amp; Manager (May 2013 – Jun 2017): Led </w:t>
-      </w:r>
-      <w:r>
-        <w:t>SPACE (Security, Privacy, Accessibility, and Capacity Engineering)</w:t>
-      </w:r>
-      <w:r>
-        <w:t xml:space="preserve"> </w:t>
-      </w:r>
-      <w:r>
-        <w:t>team supporting Bing, MSN, Cortana, and AI APIs. Developed request management and capacity modeling tools for millions of machines across multiple data centers.</w:t>
-      </w:r>
-      <w:r>
-        <w:br/>
-      </w:r>
-      <w:r>
         <w:t xml:space="preserve">Engineering Manager for AI Core </w:t>
       </w:r>
-      <w:hyperlink r:id="rId15" w:history="1">
+      <w:hyperlink r:id="rId19" w:history="1">
         <w:r>
           <w:rPr>
-            <w:rStyle w:val="Hyperlink"/>
+            <w:rStyle w:val="LinkChar"/>
           </w:rPr>
           <w:t>Spartans</w:t>
         </w:r>
@@ -531,33 +615,58 @@
       <w:r>
         <w:t xml:space="preserve"> group, a group of software engineers and data scientists working on special projects in the </w:t>
       </w:r>
-      <w:hyperlink r:id="rId16" w:history="1">
+      <w:hyperlink r:id="rId20" w:history="1">
         <w:r>
           <w:rPr>
-            <w:rStyle w:val="Hyperlink"/>
+            <w:rStyle w:val="LinkChar"/>
           </w:rPr>
           <w:t>Artificial Intelligence</w:t>
         </w:r>
       </w:hyperlink>
       <w:r>
-        <w:t xml:space="preserve"> area, also expanded as an onboarding team for the organization.</w:t>
-      </w:r>
-    </w:p>
-    <w:p>
-      <w:pPr>
-        <w:pStyle w:val="BulletItem"/>
+        <w:t xml:space="preserve"> area, expanded as a</w:t>
+      </w:r>
+      <w:r>
+        <w:t xml:space="preserve"> division </w:t>
+      </w:r>
+      <w:r>
+        <w:t>onboarding team.</w:t>
+      </w:r>
+    </w:p>
+    <w:p>
+      <w:pPr>
+        <w:pStyle w:val="ListParagraph"/>
         <w:numPr>
-          <w:ilvl w:val="0"/>
-          <w:numId w:val="2"/>
+          <w:ilvl w:val="1"/>
+          <w:numId w:val="12"/>
         </w:numPr>
       </w:pPr>
       <w:r>
-        <w:t xml:space="preserve">Kinect for Windows (Nov 2011 – Apr 2013): Founding team member. Recruited and managed Computer Vision team for </w:t>
-      </w:r>
-      <w:hyperlink r:id="rId17" w:history="1">
+        <w:t xml:space="preserve">Led the development of security automation projects, including WebSec (presented at </w:t>
+      </w:r>
+      <w:hyperlink r:id="rId21" w:history="1">
         <w:r>
           <w:rPr>
-            <w:rStyle w:val="Hyperlink"/>
+            <w:rStyle w:val="LinkChar"/>
+          </w:rPr>
+          <w:t>DefCon</w:t>
+        </w:r>
+      </w:hyperlink>
+      <w:r>
+        <w:t>) and the unified URL Reputation service.</w:t>
+      </w:r>
+    </w:p>
+    <w:p>
+      <w:pPr>
+        <w:pStyle w:val="ListParagraph"/>
+      </w:pPr>
+      <w:r>
+        <w:t xml:space="preserve">Kinect for Windows (Nov 2011 – Apr 2013): Founding team member. Recruited and managed Computer Vision team for </w:t>
+      </w:r>
+      <w:hyperlink r:id="rId22" w:history="1">
+        <w:r>
+          <w:rPr>
+            <w:rStyle w:val="LinkChar"/>
           </w:rPr>
           <w:t>Kinect SDK</w:t>
         </w:r>
@@ -565,10 +674,10 @@
       <w:r>
         <w:t xml:space="preserve"> shipped in 32 countries with 500K+ downloads. Implemented </w:t>
       </w:r>
-      <w:hyperlink r:id="rId18" w:history="1">
+      <w:hyperlink r:id="rId23" w:history="1">
         <w:r>
           <w:rPr>
-            <w:rStyle w:val="Hyperlink"/>
+            <w:rStyle w:val="LinkChar"/>
           </w:rPr>
           <w:t>gesture recognition</w:t>
         </w:r>
@@ -576,15 +685,13 @@
       <w:r>
         <w:t xml:space="preserve"> ML module and led </w:t>
       </w:r>
-      <w:hyperlink r:id="rId19" w:history="1">
-        <w:proofErr w:type="spellStart"/>
+      <w:hyperlink r:id="rId24" w:history="1">
         <w:r>
           <w:rPr>
-            <w:rStyle w:val="Hyperlink"/>
+            <w:rStyle w:val="LinkChar"/>
           </w:rPr>
           <w:t>KinectFusion</w:t>
         </w:r>
-        <w:proofErr w:type="spellEnd"/>
       </w:hyperlink>
       <w:r>
         <w:t xml:space="preserve"> tech transfer.</w:t>
@@ -592,19 +699,18 @@
     </w:p>
     <w:p>
       <w:pPr>
-        <w:pStyle w:val="BulletItem"/>
-        <w:numPr>
-          <w:ilvl w:val="0"/>
-          <w:numId w:val="2"/>
-        </w:numPr>
-      </w:pPr>
-      <w:r>
-        <w:t xml:space="preserve">MS Research Cambridge (Feb 2007 – Jul 2010): Managed rapid evaluation and incubation of research for product transfer including Microsoft </w:t>
-      </w:r>
-      <w:hyperlink r:id="rId20" w:history="1">
+        <w:pStyle w:val="ListParagraph"/>
+      </w:pPr>
+      <w:r>
+        <w:t>Microsoft</w:t>
+      </w:r>
+      <w:r>
+        <w:t xml:space="preserve"> Research Cambridge (Feb 2007 – Jul 2010): Managed rapid evaluation and incubation of research for product transfer including Microsoft </w:t>
+      </w:r>
+      <w:hyperlink r:id="rId25" w:history="1">
         <w:r>
           <w:rPr>
-            <w:rStyle w:val="Hyperlink"/>
+            <w:rStyle w:val="LinkChar"/>
           </w:rPr>
           <w:t>Touch Mouse</w:t>
         </w:r>
@@ -612,21 +718,27 @@
       <w:r>
         <w:t xml:space="preserve"> and </w:t>
       </w:r>
-      <w:hyperlink r:id="rId21" w:history="1">
+      <w:hyperlink r:id="rId26" w:history="1">
         <w:r>
           <w:rPr>
-            <w:rStyle w:val="Hyperlink"/>
+            <w:rStyle w:val="LinkChar"/>
           </w:rPr>
           <w:t>AutoCollage</w:t>
         </w:r>
       </w:hyperlink>
       <w:r>
-        <w:t xml:space="preserve"> (first MS Research project integrated with </w:t>
-      </w:r>
-      <w:hyperlink r:id="rId22" w:history="1">
+        <w:t xml:space="preserve"> (first </w:t>
+      </w:r>
+      <w:r>
+        <w:t>Microsoft</w:t>
+      </w:r>
+      <w:r>
+        <w:t xml:space="preserve"> Research project integrated with </w:t>
+      </w:r>
+      <w:hyperlink r:id="rId27" w:history="1">
         <w:r>
           <w:rPr>
-            <w:rStyle w:val="Hyperlink"/>
+            <w:rStyle w:val="LinkChar"/>
           </w:rPr>
           <w:t>Windows Update</w:t>
         </w:r>
@@ -635,35 +747,26 @@
         <w:t>).</w:t>
       </w:r>
       <w:r>
-        <w:t xml:space="preserve"> Managed partnership for tech transfers internally and externally (</w:t>
-      </w:r>
-      <w:proofErr w:type="spellStart"/>
-      <w:r>
-        <w:fldChar w:fldCharType="begin"/>
-      </w:r>
-      <w:r>
-        <w:instrText>HYPERLINK "https://www.youtube.com/watch?v=XmMYmCF96DE&amp;t=13s"</w:instrText>
-      </w:r>
-      <w:r>
-        <w:fldChar w:fldCharType="separate"/>
-      </w:r>
-      <w:r>
-        <w:rPr>
-          <w:rStyle w:val="Hyperlink"/>
-        </w:rPr>
-        <w:t>Wayve</w:t>
-      </w:r>
-      <w:proofErr w:type="spellEnd"/>
-      <w:r>
-        <w:fldChar w:fldCharType="end"/>
-      </w:r>
-      <w:r>
-        <w:t xml:space="preserve">, </w:t>
-      </w:r>
-      <w:hyperlink r:id="rId23" w:history="1">
+        <w:t xml:space="preserve"> </w:t>
+      </w:r>
+      <w:r>
+        <w:t>Managed partnership for tech transfers internally and externally (</w:t>
+      </w:r>
+      <w:hyperlink r:id="rId28" w:history="1">
         <w:r>
           <w:rPr>
-            <w:rStyle w:val="Hyperlink"/>
+            <w:rStyle w:val="LinkChar"/>
+          </w:rPr>
+          <w:t>Wayve</w:t>
+        </w:r>
+      </w:hyperlink>
+      <w:r>
+        <w:t xml:space="preserve">, </w:t>
+      </w:r>
+      <w:hyperlink r:id="rId29" w:history="1">
+        <w:r>
+          <w:rPr>
+            <w:rStyle w:val="LinkChar"/>
           </w:rPr>
           <w:t>Nimbus</w:t>
         </w:r>
@@ -671,10 +774,10 @@
       <w:r>
         <w:t xml:space="preserve">, and </w:t>
       </w:r>
-      <w:hyperlink r:id="rId24" w:history="1">
+      <w:hyperlink r:id="rId30" w:history="1">
         <w:r>
           <w:rPr>
-            <w:rStyle w:val="Hyperlink"/>
+            <w:rStyle w:val="LinkChar"/>
           </w:rPr>
           <w:t>Pastry</w:t>
         </w:r>
@@ -685,19 +788,15 @@
     </w:p>
     <w:p>
       <w:pPr>
-        <w:pStyle w:val="BulletItem"/>
-        <w:numPr>
-          <w:ilvl w:val="0"/>
-          <w:numId w:val="2"/>
-        </w:numPr>
+        <w:pStyle w:val="ListParagraph"/>
       </w:pPr>
       <w:r>
         <w:t xml:space="preserve">Earlier Roles (Mar 2000 – Jan 2007): Development Lead for </w:t>
       </w:r>
-      <w:hyperlink r:id="rId25" w:history="1">
+      <w:hyperlink r:id="rId31" w:history="1">
         <w:r>
           <w:rPr>
-            <w:rStyle w:val="Hyperlink"/>
+            <w:rStyle w:val="LinkChar"/>
           </w:rPr>
           <w:t>PerformancePoint Server</w:t>
         </w:r>
@@ -705,10 +804,10 @@
       <w:r>
         <w:t xml:space="preserve">, </w:t>
       </w:r>
-      <w:hyperlink r:id="rId26" w:history="1">
+      <w:hyperlink r:id="rId32" w:history="1">
         <w:r>
           <w:rPr>
-            <w:rStyle w:val="Hyperlink"/>
+            <w:rStyle w:val="LinkChar"/>
           </w:rPr>
           <w:t>Information Bridge Framework</w:t>
         </w:r>
@@ -716,10 +815,10 @@
       <w:r>
         <w:t xml:space="preserve">, </w:t>
       </w:r>
-      <w:hyperlink r:id="rId27" w:history="1">
+      <w:hyperlink r:id="rId33" w:history="1">
         <w:r>
           <w:rPr>
-            <w:rStyle w:val="Hyperlink"/>
+            <w:rStyle w:val="LinkChar"/>
           </w:rPr>
           <w:t>Business Framework</w:t>
         </w:r>
@@ -727,10 +826,10 @@
       <w:r>
         <w:t xml:space="preserve"> workflow UI, and BizTalk </w:t>
       </w:r>
-      <w:hyperlink r:id="rId28" w:history="1">
+      <w:hyperlink r:id="rId34" w:history="1">
         <w:r>
           <w:rPr>
-            <w:rStyle w:val="Hyperlink"/>
+            <w:rStyle w:val="LinkChar"/>
           </w:rPr>
           <w:t>Orchestration Designer</w:t>
         </w:r>
@@ -741,34 +840,47 @@
     </w:p>
     <w:p>
       <w:pPr>
+        <w:pStyle w:val="BulletItem"/>
+      </w:pPr>
+    </w:p>
+    <w:p>
+      <w:pPr>
         <w:pStyle w:val="Heading2"/>
       </w:pPr>
       <w:r>
-        <w:t xml:space="preserve">Earlier </w:t>
-      </w:r>
-      <w:proofErr w:type="gramStart"/>
-      <w:r>
-        <w:t>Career  |</w:t>
-      </w:r>
-      <w:proofErr w:type="gramEnd"/>
-      <w:r>
-        <w:t xml:space="preserve">  Co-founder &amp; Technical </w:t>
-      </w:r>
-      <w:proofErr w:type="gramStart"/>
-      <w:r>
-        <w:t>Lead  |</w:t>
-      </w:r>
-      <w:proofErr w:type="gramEnd"/>
-      <w:r>
-        <w:t xml:space="preserve">  Pre-2000</w:t>
-      </w:r>
-    </w:p>
-    <w:p>
-      <w:pPr>
-        <w:pStyle w:val="BulletItem"/>
+        <w:t>Earlier Career</w:t>
+      </w:r>
+      <w:r>
+        <w:t xml:space="preserve"> </w:t>
+      </w:r>
+      <w:r>
+        <w:t>|</w:t>
+      </w:r>
+      <w:r>
+        <w:t xml:space="preserve"> </w:t>
+      </w:r>
+      <w:r>
+        <w:t>Co-founder &amp; Technical Lead</w:t>
+      </w:r>
+      <w:r>
+        <w:t xml:space="preserve"> </w:t>
+      </w:r>
+      <w:r>
+        <w:t>|</w:t>
+      </w:r>
+      <w:r>
+        <w:t xml:space="preserve"> </w:t>
+      </w:r>
+      <w:r>
+        <w:t>Pre-2000</w:t>
+      </w:r>
+    </w:p>
+    <w:p>
+      <w:pPr>
+        <w:pStyle w:val="ListParagraph"/>
         <w:numPr>
           <w:ilvl w:val="0"/>
-          <w:numId w:val="2"/>
+          <w:numId w:val="11"/>
         </w:numPr>
       </w:pPr>
       <w:r>
@@ -784,44 +896,39 @@
       </w:r>
     </w:p>
     <w:p>
-      <w:pPr>
-        <w:pStyle w:val="EducationItem"/>
-      </w:pPr>
       <w:r>
         <w:rPr>
           <w:b/>
           <w:bCs/>
         </w:rPr>
-        <w:t xml:space="preserve">General Management </w:t>
-      </w:r>
-      <w:proofErr w:type="gramStart"/>
-      <w:r>
-        <w:rPr>
-          <w:b/>
-          <w:bCs/>
-        </w:rPr>
-        <w:t>Certificate</w:t>
-      </w:r>
-      <w:r>
-        <w:t xml:space="preserve">  |</w:t>
-      </w:r>
-      <w:proofErr w:type="gramEnd"/>
-      <w:r>
-        <w:t xml:space="preserve">  Judge Business School, Cambridge University, </w:t>
-      </w:r>
-      <w:proofErr w:type="gramStart"/>
-      <w:r>
-        <w:t>UK  |</w:t>
-      </w:r>
-      <w:proofErr w:type="gramEnd"/>
-      <w:r>
-        <w:t xml:space="preserve">  2009</w:t>
-      </w:r>
-    </w:p>
-    <w:p>
-      <w:pPr>
-        <w:pStyle w:val="EducationItem"/>
-      </w:pPr>
+        <w:t>General Management Certificate</w:t>
+      </w:r>
+      <w:r>
+        <w:t xml:space="preserve"> </w:t>
+      </w:r>
+      <w:r>
+        <w:t>|</w:t>
+      </w:r>
+      <w:r>
+        <w:t xml:space="preserve"> </w:t>
+      </w:r>
+      <w:r>
+        <w:t>Judge Business School, Cambridge University, UK</w:t>
+      </w:r>
+      <w:r>
+        <w:t xml:space="preserve"> </w:t>
+      </w:r>
+      <w:r>
+        <w:t>|</w:t>
+      </w:r>
+      <w:r>
+        <w:t xml:space="preserve"> </w:t>
+      </w:r>
+      <w:r>
+        <w:t>2009</w:t>
+      </w:r>
+    </w:p>
+    <w:p>
       <w:r>
         <w:rPr>
           <w:b/>
@@ -833,15 +940,39 @@
         <w:t xml:space="preserve"> </w:t>
       </w:r>
       <w:r>
-        <w:t xml:space="preserve"> </w:t>
-      </w:r>
-      <w:r>
-        <w:t xml:space="preserve">|  UFMG, Brazil  |  1997  |  </w:t>
-      </w:r>
-      <w:hyperlink r:id="rId29" w:history="1">
+        <w:t>|</w:t>
+      </w:r>
+      <w:r>
+        <w:t xml:space="preserve"> </w:t>
+      </w:r>
+      <w:r>
+        <w:t>UFMG, Brazil</w:t>
+      </w:r>
+      <w:r>
+        <w:t xml:space="preserve"> </w:t>
+      </w:r>
+      <w:r>
+        <w:t>|</w:t>
+      </w:r>
+      <w:r>
+        <w:t xml:space="preserve"> </w:t>
+      </w:r>
+      <w:r>
+        <w:t>1997</w:t>
+      </w:r>
+      <w:r>
+        <w:t xml:space="preserve"> </w:t>
+      </w:r>
+      <w:r>
+        <w:t>|</w:t>
+      </w:r>
+      <w:r>
+        <w:t xml:space="preserve"> </w:t>
+      </w:r>
+      <w:hyperlink r:id="rId35" w:history="1">
         <w:r>
           <w:rPr>
-            <w:rStyle w:val="Hyperlink"/>
+            <w:rStyle w:val="LinkChar"/>
           </w:rPr>
           <w:t>Distributed Multimedia Processing Metamodel</w:t>
         </w:r>
@@ -849,213 +980,181 @@
     </w:p>
     <w:p>
       <w:pPr>
-        <w:pStyle w:val="EducationItem"/>
+        <w:rPr>
+          <w:rStyle w:val="LinkChar"/>
+        </w:rPr>
       </w:pPr>
       <w:r>
         <w:rPr>
           <w:b/>
           <w:bCs/>
         </w:rPr>
-        <w:t xml:space="preserve">M.Sc. Computer </w:t>
-      </w:r>
-      <w:proofErr w:type="gramStart"/>
+        <w:t>M.Sc. Computer Science</w:t>
+      </w:r>
+      <w:r>
+        <w:t xml:space="preserve"> </w:t>
+      </w:r>
+      <w:r>
+        <w:t>|</w:t>
+      </w:r>
+      <w:r>
+        <w:t xml:space="preserve"> </w:t>
+      </w:r>
+      <w:r>
+        <w:t>UFMG, Brazil</w:t>
+      </w:r>
+      <w:r>
+        <w:t xml:space="preserve"> </w:t>
+      </w:r>
+      <w:r>
+        <w:t>|</w:t>
+      </w:r>
+      <w:r>
+        <w:t xml:space="preserve"> </w:t>
+      </w:r>
+      <w:r>
+        <w:t>1993</w:t>
+      </w:r>
+      <w:r>
+        <w:t xml:space="preserve"> </w:t>
+      </w:r>
+      <w:r>
+        <w:t>|</w:t>
+      </w:r>
+      <w:r>
+        <w:t xml:space="preserve"> </w:t>
+      </w:r>
+      <w:r>
+        <w:t xml:space="preserve">Digital </w:t>
+      </w:r>
+      <w:hyperlink r:id="rId36" w:history="1">
+        <w:r>
+          <w:rPr>
+            <w:rStyle w:val="LinkChar"/>
+          </w:rPr>
+          <w:t>Image Processing Framework</w:t>
+        </w:r>
+      </w:hyperlink>
+    </w:p>
+    <w:p>
+      <w:r>
+        <w:t>Post-Graduate Studies, Electrical Engineering (Microelectronics)</w:t>
+      </w:r>
+      <w:r>
+        <w:t xml:space="preserve"> </w:t>
+      </w:r>
+      <w:r>
+        <w:t>|</w:t>
+      </w:r>
+      <w:r>
+        <w:t xml:space="preserve"> </w:t>
+      </w:r>
+      <w:r>
+        <w:t>USP, Brazil</w:t>
+      </w:r>
+      <w:r>
+        <w:t xml:space="preserve"> </w:t>
+      </w:r>
+      <w:r>
+        <w:t>|</w:t>
+      </w:r>
+      <w:r>
+        <w:t xml:space="preserve"> </w:t>
+      </w:r>
+      <w:r>
+        <w:t>1990</w:t>
+      </w:r>
+    </w:p>
+    <w:p>
       <w:r>
         <w:rPr>
           <w:b/>
           <w:bCs/>
         </w:rPr>
-        <w:t>Science</w:t>
-      </w:r>
-      <w:r>
-        <w:t xml:space="preserve">  |</w:t>
-      </w:r>
-      <w:proofErr w:type="gramEnd"/>
-      <w:r>
-        <w:t xml:space="preserve">  UFMG, </w:t>
-      </w:r>
-      <w:proofErr w:type="gramStart"/>
-      <w:r>
-        <w:t>Brazil  |</w:t>
-      </w:r>
-      <w:proofErr w:type="gramEnd"/>
-      <w:r>
-        <w:t xml:space="preserve">  </w:t>
-      </w:r>
-      <w:proofErr w:type="gramStart"/>
-      <w:r>
-        <w:t>1993  |</w:t>
-      </w:r>
-      <w:proofErr w:type="gramEnd"/>
-      <w:r>
-        <w:t xml:space="preserve">  Digital </w:t>
-      </w:r>
-      <w:hyperlink r:id="rId30" w:history="1">
-        <w:r>
-          <w:rPr>
-            <w:rStyle w:val="Hyperlink"/>
-          </w:rPr>
-          <w:t>Image Processing Framework</w:t>
-        </w:r>
-      </w:hyperlink>
-    </w:p>
-    <w:p>
-      <w:pPr>
-        <w:pStyle w:val="EducationItem"/>
-      </w:pPr>
+        <w:t>B.Sc. Physics</w:t>
+      </w:r>
+      <w:r>
+        <w:t xml:space="preserve"> </w:t>
+      </w:r>
+      <w:r>
+        <w:t>|</w:t>
+      </w:r>
+      <w:r>
+        <w:t xml:space="preserve"> </w:t>
+      </w:r>
+      <w:r>
+        <w:t>UFMG, Brazil</w:t>
+      </w:r>
+      <w:r>
+        <w:t xml:space="preserve"> </w:t>
+      </w:r>
+      <w:r>
+        <w:t>|</w:t>
+      </w:r>
+      <w:r>
+        <w:t xml:space="preserve"> </w:t>
+      </w:r>
+      <w:r>
+        <w:t>1988</w:t>
+      </w:r>
+    </w:p>
+    <w:p>
+      <w:pPr>
+        <w:pStyle w:val="Heading1"/>
+      </w:pPr>
+      <w:r>
+        <w:t>TECHNICAL EXPERTISE</w:t>
+      </w:r>
+    </w:p>
+    <w:p>
       <w:r>
         <w:rPr>
           <w:b/>
           <w:bCs/>
         </w:rPr>
-        <w:t>Post-Graduate Studies, Electrical Engineering (</w:t>
-      </w:r>
-      <w:proofErr w:type="gramStart"/>
+        <w:t>Leadership:</w:t>
+      </w:r>
+      <w:r>
+        <w:t xml:space="preserve"> Engineering organizations up to 200+ engineers with direct and indirect reporting lines, geographically distributed teams, DevOps transformation, agile planning, OKR frameworks, M&amp;A integration</w:t>
+      </w:r>
+      <w:r>
+        <w:t>.</w:t>
+      </w:r>
+    </w:p>
+    <w:p>
       <w:r>
         <w:rPr>
           <w:b/>
           <w:bCs/>
         </w:rPr>
-        <w:t>Microelectronics)</w:t>
-      </w:r>
-      <w:r>
-        <w:t xml:space="preserve">  |</w:t>
-      </w:r>
-      <w:proofErr w:type="gramEnd"/>
-      <w:r>
-        <w:t xml:space="preserve">  USP, </w:t>
-      </w:r>
-      <w:proofErr w:type="gramStart"/>
-      <w:r>
-        <w:t>Brazil  |</w:t>
-      </w:r>
-      <w:proofErr w:type="gramEnd"/>
-      <w:r>
-        <w:t xml:space="preserve">  1990</w:t>
-      </w:r>
-    </w:p>
-    <w:p>
-      <w:pPr>
-        <w:pStyle w:val="EducationItem"/>
-      </w:pPr>
+        <w:t>Domains:</w:t>
+      </w:r>
+      <w:r>
+        <w:t xml:space="preserve"> AI/ML infrastructure, Edge AI, cybersecurity, endpoint management, cloud platforms, real-time systems, computer vision, robotics</w:t>
+      </w:r>
+      <w:r>
+        <w:t>, product design/UX.</w:t>
+      </w:r>
+    </w:p>
+    <w:p>
       <w:r>
         <w:rPr>
           <w:b/>
           <w:bCs/>
         </w:rPr>
-        <w:t xml:space="preserve">B.Sc. </w:t>
-      </w:r>
-      <w:proofErr w:type="gramStart"/>
-      <w:r>
-        <w:rPr>
-          <w:b/>
-          <w:bCs/>
-        </w:rPr>
-        <w:t>Physics</w:t>
-      </w:r>
-      <w:r>
-        <w:t xml:space="preserve">  |</w:t>
-      </w:r>
-      <w:proofErr w:type="gramEnd"/>
-      <w:r>
-        <w:t xml:space="preserve">  UFMG, </w:t>
-      </w:r>
-      <w:proofErr w:type="gramStart"/>
-      <w:r>
-        <w:t>Brazil  |</w:t>
-      </w:r>
-      <w:proofErr w:type="gramEnd"/>
-      <w:r>
-        <w:t xml:space="preserve">  1988</w:t>
-      </w:r>
-    </w:p>
-    <w:p>
-      <w:pPr>
-        <w:pStyle w:val="Heading1"/>
-      </w:pPr>
-      <w:r>
-        <w:t>TECHNICAL EXPERTISE</w:t>
-      </w:r>
-    </w:p>
-    <w:p>
-      <w:pPr>
-        <w:spacing w:after="60"/>
-      </w:pPr>
-      <w:r>
-        <w:rPr>
-          <w:b/>
-          <w:bCs/>
-        </w:rPr>
-        <w:t xml:space="preserve">Leadership: </w:t>
-      </w:r>
-      <w:r>
-        <w:t xml:space="preserve">Engineering organizations up to </w:t>
-      </w:r>
-      <w:r>
-        <w:t>200</w:t>
-      </w:r>
-      <w:r>
-        <w:t>+ engineers</w:t>
-      </w:r>
-      <w:r>
-        <w:t xml:space="preserve"> with direct and indirect reporting lines</w:t>
-      </w:r>
-      <w:r>
-        <w:t>, geographically distributed teams, DevOps transformation, agile planning, OKR frameworks, M&amp;A integration</w:t>
-      </w:r>
-    </w:p>
-    <w:p>
-      <w:pPr>
-        <w:spacing w:after="60"/>
-      </w:pPr>
-      <w:r>
-        <w:rPr>
-          <w:b/>
-          <w:bCs/>
-        </w:rPr>
-        <w:t xml:space="preserve">Domains: </w:t>
-      </w:r>
-      <w:r>
-        <w:t>AI/ML infrastructure, Edge AI, cybersecurity, endpoint management, cloud platforms (Azure, AWS</w:t>
-      </w:r>
-      <w:r>
-        <w:t>, Google Cloud Platform</w:t>
-      </w:r>
-      <w:r>
-        <w:t>), real-time systems, computer vision</w:t>
-      </w:r>
-    </w:p>
-    <w:p>
-      <w:r>
-        <w:rPr>
-          <w:b/>
-          <w:bCs/>
-        </w:rPr>
-        <w:t xml:space="preserve">Technologies: </w:t>
-      </w:r>
-      <w:r>
-        <w:t xml:space="preserve">ONNX Runtime, </w:t>
-      </w:r>
-      <w:proofErr w:type="spellStart"/>
-      <w:r>
-        <w:t>PyTorch</w:t>
-      </w:r>
-      <w:proofErr w:type="spellEnd"/>
-      <w:r>
-        <w:t xml:space="preserve">, Kinect, Azure, AWS </w:t>
-      </w:r>
-      <w:proofErr w:type="spellStart"/>
-      <w:r>
-        <w:t>WorkSpaces</w:t>
-      </w:r>
-      <w:proofErr w:type="spellEnd"/>
-      <w:r>
-        <w:t>, distributed systems, data pipeline architecture</w:t>
+        <w:t>Technologies:</w:t>
+      </w:r>
+      <w:r>
+        <w:t xml:space="preserve"> LLMs, ONNX Runtime, PyTorch, world models, simulation environments, distributed systems, data pipeline architecture, virtualization, Azure, AWS, GCP, Kinect</w:t>
+      </w:r>
+      <w:r>
+        <w:t>.</w:t>
       </w:r>
     </w:p>
     <w:sectPr>
-      <w:footerReference w:type="default" r:id="rId31"/>
+      <w:footerReference w:type="default" r:id="rId37"/>
       <w:pgSz w:w="12240" w:h="15840"/>
-      <w:pgMar w:top="1440" w:right="1440" w:bottom="1440" w:left="1440" w:header="708" w:footer="708" w:gutter="0"/>
+      <w:pgMar w:top="1152" w:right="1008" w:bottom="1440" w:left="1008" w:header="706" w:footer="706" w:gutter="0"/>
       <w:cols w:space="720"/>
       <w:docGrid w:linePitch="360"/>
     </w:sectPr>
@@ -1086,7 +1185,6 @@
 <w:ftr xmlns:wpc="http://schemas.microsoft.com/office/word/2010/wordprocessingCanvas" xmlns:cx="http://schemas.microsoft.com/office/drawing/2014/chartex" xmlns:cx1="http://schemas.microsoft.com/office/drawing/2015/9/8/chartex" xmlns:cx2="http://schemas.microsoft.com/office/drawing/2015/10/21/chartex" xmlns:cx3="http://schemas.microsoft.com/office/drawing/2016/5/9/chartex" xmlns:cx4="http://schemas.microsoft.com/office/drawing/2016/5/10/chartex" xmlns:cx5="http://schemas.microsoft.com/office/drawing/2016/5/11/chartex" xmlns:cx6="http://schemas.microsoft.com/office/drawing/2016/5/12/chartex" xmlns:cx7="http://schemas.microsoft.com/office/drawing/2016/5/13/chartex" xmlns:cx8="http://schemas.microsoft.com/office/drawing/2016/5/14/chartex" xmlns:mc="http://schemas.openxmlformats.org/markup-compatibility/2006" xmlns:aink="http://schemas.microsoft.com/office/drawing/2016/ink" xmlns:am3d="http://schemas.microsoft.com/office/drawing/2017/model3d" xmlns:o="urn:schemas-microsoft-com:office:office" xmlns:oel="http://schemas.microsoft.com/office/2019/extlst" xmlns:r="http://schemas.openxmlformats.org/officeDocument/2006/relationships" xmlns:m="http://schemas.openxmlformats.org/officeDocument/2006/math" xmlns:v="urn:schemas-microsoft-com:vml" xmlns:wp14="http://schemas.microsoft.com/office/word/2010/wordprocessingDrawing" xmlns:wp="http://schemas.openxmlformats.org/drawingml/2006/wordprocessingDrawing" xmlns:w10="urn:schemas-microsoft-com:office:word" xmlns:w="http://schemas.openxmlformats.org/wordprocessingml/2006/main" xmlns:w14="http://schemas.microsoft.com/office/word/2010/wordml" xmlns:w15="http://schemas.microsoft.com/office/word/2012/wordml" xmlns:w16cex="http://schemas.microsoft.com/office/word/2018/wordml/cex" xmlns:w16cid="http://schemas.microsoft.com/office/word/2016/wordml/cid" xmlns:w16="http://schemas.microsoft.com/office/word/2018/wordml" xmlns:w16du="http://schemas.microsoft.com/office/word/2023/wordml/word16du" xmlns:w16sdtdh="http://schemas.microsoft.com/office/word/2020/wordml/sdtdatahash" xmlns:w16sdtfl="http://schemas.microsoft.com/office/word/2024/wordml/sdtformatlock" xmlns:w16se="http://schemas.microsoft.com/office/word/2015/wordml/symex" xmlns:wpg="http://schemas.microsoft.com/office/word/2010/wordprocessingGroup" xmlns:wpi="http://schemas.microsoft.com/office/word/2010/wordprocessingInk" xmlns:wne="http://schemas.microsoft.com/office/word/2006/wordml" xmlns:wps="http://schemas.microsoft.com/office/word/2010/wordprocessingShape" mc:Ignorable="w14 w15 w16se w16cid w16 w16cex w16sdtdh w16sdtfl w16du wp14">
   <w:p>
     <w:pPr>
-      <w:pStyle w:val="Footer"/>
       <w:jc w:val="right"/>
     </w:pPr>
     <w:r>
@@ -1118,6 +1216,119 @@
 <file path=word/numbering.xml><?xml version="1.0" encoding="utf-8"?>
 <w:numbering xmlns:wpc="http://schemas.microsoft.com/office/word/2010/wordprocessingCanvas" xmlns:cx="http://schemas.microsoft.com/office/drawing/2014/chartex" xmlns:cx1="http://schemas.microsoft.com/office/drawing/2015/9/8/chartex" xmlns:cx2="http://schemas.microsoft.com/office/drawing/2015/10/21/chartex" xmlns:cx3="http://schemas.microsoft.com/office/drawing/2016/5/9/chartex" xmlns:cx4="http://schemas.microsoft.com/office/drawing/2016/5/10/chartex" xmlns:cx5="http://schemas.microsoft.com/office/drawing/2016/5/11/chartex" xmlns:cx6="http://schemas.microsoft.com/office/drawing/2016/5/12/chartex" xmlns:cx7="http://schemas.microsoft.com/office/drawing/2016/5/13/chartex" xmlns:cx8="http://schemas.microsoft.com/office/drawing/2016/5/14/chartex" xmlns:mc="http://schemas.openxmlformats.org/markup-compatibility/2006" xmlns:aink="http://schemas.microsoft.com/office/drawing/2016/ink" xmlns:am3d="http://schemas.microsoft.com/office/drawing/2017/model3d" xmlns:o="urn:schemas-microsoft-com:office:office" xmlns:oel="http://schemas.microsoft.com/office/2019/extlst" xmlns:r="http://schemas.openxmlformats.org/officeDocument/2006/relationships" xmlns:m="http://schemas.openxmlformats.org/officeDocument/2006/math" xmlns:v="urn:schemas-microsoft-com:vml" xmlns:wp14="http://schemas.microsoft.com/office/word/2010/wordprocessingDrawing" xmlns:wp="http://schemas.openxmlformats.org/drawingml/2006/wordprocessingDrawing" xmlns:w10="urn:schemas-microsoft-com:office:word" xmlns:w="http://schemas.openxmlformats.org/wordprocessingml/2006/main" xmlns:w14="http://schemas.microsoft.com/office/word/2010/wordml" xmlns:w15="http://schemas.microsoft.com/office/word/2012/wordml" xmlns:w16cex="http://schemas.microsoft.com/office/word/2018/wordml/cex" xmlns:w16cid="http://schemas.microsoft.com/office/word/2016/wordml/cid" xmlns:w16="http://schemas.microsoft.com/office/word/2018/wordml" xmlns:w16du="http://schemas.microsoft.com/office/word/2023/wordml/word16du" xmlns:w16sdtdh="http://schemas.microsoft.com/office/word/2020/wordml/sdtdatahash" xmlns:w16sdtfl="http://schemas.microsoft.com/office/word/2024/wordml/sdtformatlock" xmlns:w16se="http://schemas.microsoft.com/office/word/2015/wordml/symex" xmlns:wpg="http://schemas.microsoft.com/office/word/2010/wordprocessingGroup" xmlns:wpi="http://schemas.microsoft.com/office/word/2010/wordprocessingInk" xmlns:wne="http://schemas.microsoft.com/office/word/2006/wordml" xmlns:wps="http://schemas.microsoft.com/office/word/2010/wordprocessingShape" mc:Ignorable="w14 w15 w16se w16cid w16 w16cex w16sdtdh w16sdtfl w16du wp14">
   <w:abstractNum w:abstractNumId="0" w15:restartNumberingAfterBreak="0">
+    <w:nsid w:val="01402653"/>
+    <w:multiLevelType w:val="hybridMultilevel"/>
+    <w:tmpl w:val="FE8257F2"/>
+    <w:lvl w:ilvl="0" w:tplc="04090001">
+      <w:start w:val="1"/>
+      <w:numFmt w:val="bullet"/>
+      <w:lvlText w:val=""/>
+      <w:lvlJc w:val="left"/>
+      <w:pPr>
+        <w:ind w:left="900" w:hanging="360"/>
+      </w:pPr>
+      <w:rPr>
+        <w:rFonts w:ascii="Symbol" w:hAnsi="Symbol" w:hint="default"/>
+      </w:rPr>
+    </w:lvl>
+    <w:lvl w:ilvl="1" w:tplc="04090003" w:tentative="1">
+      <w:start w:val="1"/>
+      <w:numFmt w:val="bullet"/>
+      <w:lvlText w:val="o"/>
+      <w:lvlJc w:val="left"/>
+      <w:pPr>
+        <w:ind w:left="1620" w:hanging="360"/>
+      </w:pPr>
+      <w:rPr>
+        <w:rFonts w:ascii="Courier New" w:hAnsi="Courier New" w:cs="Courier New" w:hint="default"/>
+      </w:rPr>
+    </w:lvl>
+    <w:lvl w:ilvl="2" w:tplc="04090005" w:tentative="1">
+      <w:start w:val="1"/>
+      <w:numFmt w:val="bullet"/>
+      <w:lvlText w:val=""/>
+      <w:lvlJc w:val="left"/>
+      <w:pPr>
+        <w:ind w:left="2340" w:hanging="360"/>
+      </w:pPr>
+      <w:rPr>
+        <w:rFonts w:ascii="Wingdings" w:hAnsi="Wingdings" w:hint="default"/>
+      </w:rPr>
+    </w:lvl>
+    <w:lvl w:ilvl="3" w:tplc="04090001" w:tentative="1">
+      <w:start w:val="1"/>
+      <w:numFmt w:val="bullet"/>
+      <w:lvlText w:val=""/>
+      <w:lvlJc w:val="left"/>
+      <w:pPr>
+        <w:ind w:left="3060" w:hanging="360"/>
+      </w:pPr>
+      <w:rPr>
+        <w:rFonts w:ascii="Symbol" w:hAnsi="Symbol" w:hint="default"/>
+      </w:rPr>
+    </w:lvl>
+    <w:lvl w:ilvl="4" w:tplc="04090003" w:tentative="1">
+      <w:start w:val="1"/>
+      <w:numFmt w:val="bullet"/>
+      <w:lvlText w:val="o"/>
+      <w:lvlJc w:val="left"/>
+      <w:pPr>
+        <w:ind w:left="3780" w:hanging="360"/>
+      </w:pPr>
+      <w:rPr>
+        <w:rFonts w:ascii="Courier New" w:hAnsi="Courier New" w:cs="Courier New" w:hint="default"/>
+      </w:rPr>
+    </w:lvl>
+    <w:lvl w:ilvl="5" w:tplc="04090005" w:tentative="1">
+      <w:start w:val="1"/>
+      <w:numFmt w:val="bullet"/>
+      <w:lvlText w:val=""/>
+      <w:lvlJc w:val="left"/>
+      <w:pPr>
+        <w:ind w:left="4500" w:hanging="360"/>
+      </w:pPr>
+      <w:rPr>
+        <w:rFonts w:ascii="Wingdings" w:hAnsi="Wingdings" w:hint="default"/>
+      </w:rPr>
+    </w:lvl>
+    <w:lvl w:ilvl="6" w:tplc="04090001" w:tentative="1">
+      <w:start w:val="1"/>
+      <w:numFmt w:val="bullet"/>
+      <w:lvlText w:val=""/>
+      <w:lvlJc w:val="left"/>
+      <w:pPr>
+        <w:ind w:left="5220" w:hanging="360"/>
+      </w:pPr>
+      <w:rPr>
+        <w:rFonts w:ascii="Symbol" w:hAnsi="Symbol" w:hint="default"/>
+      </w:rPr>
+    </w:lvl>
+    <w:lvl w:ilvl="7" w:tplc="04090003" w:tentative="1">
+      <w:start w:val="1"/>
+      <w:numFmt w:val="bullet"/>
+      <w:lvlText w:val="o"/>
+      <w:lvlJc w:val="left"/>
+      <w:pPr>
+        <w:ind w:left="5940" w:hanging="360"/>
+      </w:pPr>
+      <w:rPr>
+        <w:rFonts w:ascii="Courier New" w:hAnsi="Courier New" w:cs="Courier New" w:hint="default"/>
+      </w:rPr>
+    </w:lvl>
+    <w:lvl w:ilvl="8" w:tplc="04090005" w:tentative="1">
+      <w:start w:val="1"/>
+      <w:numFmt w:val="bullet"/>
+      <w:lvlText w:val=""/>
+      <w:lvlJc w:val="left"/>
+      <w:pPr>
+        <w:ind w:left="6660" w:hanging="360"/>
+      </w:pPr>
+      <w:rPr>
+        <w:rFonts w:ascii="Wingdings" w:hAnsi="Wingdings" w:hint="default"/>
+      </w:rPr>
+    </w:lvl>
+  </w:abstractNum>
+  <w:abstractNum w:abstractNumId="1" w15:restartNumberingAfterBreak="0">
     <w:nsid w:val="17803251"/>
     <w:multiLevelType w:val="hybridMultilevel"/>
     <w:tmpl w:val="9E3E5D68"/>
@@ -1203,11 +1414,1029 @@
       </w:pPr>
     </w:lvl>
   </w:abstractNum>
-  <w:abstractNum w:abstractNumId="1" w15:restartNumberingAfterBreak="0">
+  <w:abstractNum w:abstractNumId="2" w15:restartNumberingAfterBreak="0">
+    <w:nsid w:val="1A6E1E47"/>
+    <w:multiLevelType w:val="hybridMultilevel"/>
+    <w:tmpl w:val="62D276B8"/>
+    <w:lvl w:ilvl="0" w:tplc="04090001">
+      <w:start w:val="1"/>
+      <w:numFmt w:val="bullet"/>
+      <w:lvlText w:val=""/>
+      <w:lvlJc w:val="left"/>
+      <w:pPr>
+        <w:ind w:left="720" w:hanging="360"/>
+      </w:pPr>
+      <w:rPr>
+        <w:rFonts w:ascii="Symbol" w:hAnsi="Symbol" w:hint="default"/>
+      </w:rPr>
+    </w:lvl>
+    <w:lvl w:ilvl="1" w:tplc="04090003" w:tentative="1">
+      <w:start w:val="1"/>
+      <w:numFmt w:val="bullet"/>
+      <w:lvlText w:val="o"/>
+      <w:lvlJc w:val="left"/>
+      <w:pPr>
+        <w:ind w:left="1440" w:hanging="360"/>
+      </w:pPr>
+      <w:rPr>
+        <w:rFonts w:ascii="Courier New" w:hAnsi="Courier New" w:cs="Courier New" w:hint="default"/>
+      </w:rPr>
+    </w:lvl>
+    <w:lvl w:ilvl="2" w:tplc="04090005" w:tentative="1">
+      <w:start w:val="1"/>
+      <w:numFmt w:val="bullet"/>
+      <w:lvlText w:val=""/>
+      <w:lvlJc w:val="left"/>
+      <w:pPr>
+        <w:ind w:left="2160" w:hanging="360"/>
+      </w:pPr>
+      <w:rPr>
+        <w:rFonts w:ascii="Wingdings" w:hAnsi="Wingdings" w:hint="default"/>
+      </w:rPr>
+    </w:lvl>
+    <w:lvl w:ilvl="3" w:tplc="04090001" w:tentative="1">
+      <w:start w:val="1"/>
+      <w:numFmt w:val="bullet"/>
+      <w:lvlText w:val=""/>
+      <w:lvlJc w:val="left"/>
+      <w:pPr>
+        <w:ind w:left="2880" w:hanging="360"/>
+      </w:pPr>
+      <w:rPr>
+        <w:rFonts w:ascii="Symbol" w:hAnsi="Symbol" w:hint="default"/>
+      </w:rPr>
+    </w:lvl>
+    <w:lvl w:ilvl="4" w:tplc="04090003" w:tentative="1">
+      <w:start w:val="1"/>
+      <w:numFmt w:val="bullet"/>
+      <w:lvlText w:val="o"/>
+      <w:lvlJc w:val="left"/>
+      <w:pPr>
+        <w:ind w:left="3600" w:hanging="360"/>
+      </w:pPr>
+      <w:rPr>
+        <w:rFonts w:ascii="Courier New" w:hAnsi="Courier New" w:cs="Courier New" w:hint="default"/>
+      </w:rPr>
+    </w:lvl>
+    <w:lvl w:ilvl="5" w:tplc="04090005" w:tentative="1">
+      <w:start w:val="1"/>
+      <w:numFmt w:val="bullet"/>
+      <w:lvlText w:val=""/>
+      <w:lvlJc w:val="left"/>
+      <w:pPr>
+        <w:ind w:left="4320" w:hanging="360"/>
+      </w:pPr>
+      <w:rPr>
+        <w:rFonts w:ascii="Wingdings" w:hAnsi="Wingdings" w:hint="default"/>
+      </w:rPr>
+    </w:lvl>
+    <w:lvl w:ilvl="6" w:tplc="04090001" w:tentative="1">
+      <w:start w:val="1"/>
+      <w:numFmt w:val="bullet"/>
+      <w:lvlText w:val=""/>
+      <w:lvlJc w:val="left"/>
+      <w:pPr>
+        <w:ind w:left="5040" w:hanging="360"/>
+      </w:pPr>
+      <w:rPr>
+        <w:rFonts w:ascii="Symbol" w:hAnsi="Symbol" w:hint="default"/>
+      </w:rPr>
+    </w:lvl>
+    <w:lvl w:ilvl="7" w:tplc="04090003" w:tentative="1">
+      <w:start w:val="1"/>
+      <w:numFmt w:val="bullet"/>
+      <w:lvlText w:val="o"/>
+      <w:lvlJc w:val="left"/>
+      <w:pPr>
+        <w:ind w:left="5760" w:hanging="360"/>
+      </w:pPr>
+      <w:rPr>
+        <w:rFonts w:ascii="Courier New" w:hAnsi="Courier New" w:cs="Courier New" w:hint="default"/>
+      </w:rPr>
+    </w:lvl>
+    <w:lvl w:ilvl="8" w:tplc="04090005" w:tentative="1">
+      <w:start w:val="1"/>
+      <w:numFmt w:val="bullet"/>
+      <w:lvlText w:val=""/>
+      <w:lvlJc w:val="left"/>
+      <w:pPr>
+        <w:ind w:left="6480" w:hanging="360"/>
+      </w:pPr>
+      <w:rPr>
+        <w:rFonts w:ascii="Wingdings" w:hAnsi="Wingdings" w:hint="default"/>
+      </w:rPr>
+    </w:lvl>
+  </w:abstractNum>
+  <w:abstractNum w:abstractNumId="3" w15:restartNumberingAfterBreak="0">
+    <w:nsid w:val="1B13575A"/>
+    <w:multiLevelType w:val="hybridMultilevel"/>
+    <w:tmpl w:val="D28608D2"/>
+    <w:lvl w:ilvl="0" w:tplc="04090001">
+      <w:start w:val="1"/>
+      <w:numFmt w:val="bullet"/>
+      <w:lvlText w:val=""/>
+      <w:lvlJc w:val="left"/>
+      <w:pPr>
+        <w:ind w:left="720" w:hanging="360"/>
+      </w:pPr>
+      <w:rPr>
+        <w:rFonts w:ascii="Symbol" w:hAnsi="Symbol" w:hint="default"/>
+      </w:rPr>
+    </w:lvl>
+    <w:lvl w:ilvl="1" w:tplc="04090003" w:tentative="1">
+      <w:start w:val="1"/>
+      <w:numFmt w:val="bullet"/>
+      <w:lvlText w:val="o"/>
+      <w:lvlJc w:val="left"/>
+      <w:pPr>
+        <w:ind w:left="1440" w:hanging="360"/>
+      </w:pPr>
+      <w:rPr>
+        <w:rFonts w:ascii="Courier New" w:hAnsi="Courier New" w:cs="Courier New" w:hint="default"/>
+      </w:rPr>
+    </w:lvl>
+    <w:lvl w:ilvl="2" w:tplc="04090005" w:tentative="1">
+      <w:start w:val="1"/>
+      <w:numFmt w:val="bullet"/>
+      <w:lvlText w:val=""/>
+      <w:lvlJc w:val="left"/>
+      <w:pPr>
+        <w:ind w:left="2160" w:hanging="360"/>
+      </w:pPr>
+      <w:rPr>
+        <w:rFonts w:ascii="Wingdings" w:hAnsi="Wingdings" w:hint="default"/>
+      </w:rPr>
+    </w:lvl>
+    <w:lvl w:ilvl="3" w:tplc="04090001" w:tentative="1">
+      <w:start w:val="1"/>
+      <w:numFmt w:val="bullet"/>
+      <w:lvlText w:val=""/>
+      <w:lvlJc w:val="left"/>
+      <w:pPr>
+        <w:ind w:left="2880" w:hanging="360"/>
+      </w:pPr>
+      <w:rPr>
+        <w:rFonts w:ascii="Symbol" w:hAnsi="Symbol" w:hint="default"/>
+      </w:rPr>
+    </w:lvl>
+    <w:lvl w:ilvl="4" w:tplc="04090003" w:tentative="1">
+      <w:start w:val="1"/>
+      <w:numFmt w:val="bullet"/>
+      <w:lvlText w:val="o"/>
+      <w:lvlJc w:val="left"/>
+      <w:pPr>
+        <w:ind w:left="3600" w:hanging="360"/>
+      </w:pPr>
+      <w:rPr>
+        <w:rFonts w:ascii="Courier New" w:hAnsi="Courier New" w:cs="Courier New" w:hint="default"/>
+      </w:rPr>
+    </w:lvl>
+    <w:lvl w:ilvl="5" w:tplc="04090005" w:tentative="1">
+      <w:start w:val="1"/>
+      <w:numFmt w:val="bullet"/>
+      <w:lvlText w:val=""/>
+      <w:lvlJc w:val="left"/>
+      <w:pPr>
+        <w:ind w:left="4320" w:hanging="360"/>
+      </w:pPr>
+      <w:rPr>
+        <w:rFonts w:ascii="Wingdings" w:hAnsi="Wingdings" w:hint="default"/>
+      </w:rPr>
+    </w:lvl>
+    <w:lvl w:ilvl="6" w:tplc="04090001" w:tentative="1">
+      <w:start w:val="1"/>
+      <w:numFmt w:val="bullet"/>
+      <w:lvlText w:val=""/>
+      <w:lvlJc w:val="left"/>
+      <w:pPr>
+        <w:ind w:left="5040" w:hanging="360"/>
+      </w:pPr>
+      <w:rPr>
+        <w:rFonts w:ascii="Symbol" w:hAnsi="Symbol" w:hint="default"/>
+      </w:rPr>
+    </w:lvl>
+    <w:lvl w:ilvl="7" w:tplc="04090003" w:tentative="1">
+      <w:start w:val="1"/>
+      <w:numFmt w:val="bullet"/>
+      <w:lvlText w:val="o"/>
+      <w:lvlJc w:val="left"/>
+      <w:pPr>
+        <w:ind w:left="5760" w:hanging="360"/>
+      </w:pPr>
+      <w:rPr>
+        <w:rFonts w:ascii="Courier New" w:hAnsi="Courier New" w:cs="Courier New" w:hint="default"/>
+      </w:rPr>
+    </w:lvl>
+    <w:lvl w:ilvl="8" w:tplc="04090005" w:tentative="1">
+      <w:start w:val="1"/>
+      <w:numFmt w:val="bullet"/>
+      <w:lvlText w:val=""/>
+      <w:lvlJc w:val="left"/>
+      <w:pPr>
+        <w:ind w:left="6480" w:hanging="360"/>
+      </w:pPr>
+      <w:rPr>
+        <w:rFonts w:ascii="Wingdings" w:hAnsi="Wingdings" w:hint="default"/>
+      </w:rPr>
+    </w:lvl>
+  </w:abstractNum>
+  <w:abstractNum w:abstractNumId="4" w15:restartNumberingAfterBreak="0">
+    <w:nsid w:val="2029794A"/>
+    <w:multiLevelType w:val="hybridMultilevel"/>
+    <w:tmpl w:val="D2FA38F6"/>
+    <w:lvl w:ilvl="0" w:tplc="04090001">
+      <w:start w:val="1"/>
+      <w:numFmt w:val="bullet"/>
+      <w:lvlText w:val=""/>
+      <w:lvlJc w:val="left"/>
+      <w:pPr>
+        <w:ind w:left="720" w:hanging="360"/>
+      </w:pPr>
+      <w:rPr>
+        <w:rFonts w:ascii="Symbol" w:hAnsi="Symbol" w:hint="default"/>
+      </w:rPr>
+    </w:lvl>
+    <w:lvl w:ilvl="1" w:tplc="04090003" w:tentative="1">
+      <w:start w:val="1"/>
+      <w:numFmt w:val="bullet"/>
+      <w:lvlText w:val="o"/>
+      <w:lvlJc w:val="left"/>
+      <w:pPr>
+        <w:ind w:left="1440" w:hanging="360"/>
+      </w:pPr>
+      <w:rPr>
+        <w:rFonts w:ascii="Courier New" w:hAnsi="Courier New" w:cs="Courier New" w:hint="default"/>
+      </w:rPr>
+    </w:lvl>
+    <w:lvl w:ilvl="2" w:tplc="04090005" w:tentative="1">
+      <w:start w:val="1"/>
+      <w:numFmt w:val="bullet"/>
+      <w:lvlText w:val=""/>
+      <w:lvlJc w:val="left"/>
+      <w:pPr>
+        <w:ind w:left="2160" w:hanging="360"/>
+      </w:pPr>
+      <w:rPr>
+        <w:rFonts w:ascii="Wingdings" w:hAnsi="Wingdings" w:hint="default"/>
+      </w:rPr>
+    </w:lvl>
+    <w:lvl w:ilvl="3" w:tplc="04090001" w:tentative="1">
+      <w:start w:val="1"/>
+      <w:numFmt w:val="bullet"/>
+      <w:lvlText w:val=""/>
+      <w:lvlJc w:val="left"/>
+      <w:pPr>
+        <w:ind w:left="2880" w:hanging="360"/>
+      </w:pPr>
+      <w:rPr>
+        <w:rFonts w:ascii="Symbol" w:hAnsi="Symbol" w:hint="default"/>
+      </w:rPr>
+    </w:lvl>
+    <w:lvl w:ilvl="4" w:tplc="04090003" w:tentative="1">
+      <w:start w:val="1"/>
+      <w:numFmt w:val="bullet"/>
+      <w:lvlText w:val="o"/>
+      <w:lvlJc w:val="left"/>
+      <w:pPr>
+        <w:ind w:left="3600" w:hanging="360"/>
+      </w:pPr>
+      <w:rPr>
+        <w:rFonts w:ascii="Courier New" w:hAnsi="Courier New" w:cs="Courier New" w:hint="default"/>
+      </w:rPr>
+    </w:lvl>
+    <w:lvl w:ilvl="5" w:tplc="04090005" w:tentative="1">
+      <w:start w:val="1"/>
+      <w:numFmt w:val="bullet"/>
+      <w:lvlText w:val=""/>
+      <w:lvlJc w:val="left"/>
+      <w:pPr>
+        <w:ind w:left="4320" w:hanging="360"/>
+      </w:pPr>
+      <w:rPr>
+        <w:rFonts w:ascii="Wingdings" w:hAnsi="Wingdings" w:hint="default"/>
+      </w:rPr>
+    </w:lvl>
+    <w:lvl w:ilvl="6" w:tplc="04090001" w:tentative="1">
+      <w:start w:val="1"/>
+      <w:numFmt w:val="bullet"/>
+      <w:lvlText w:val=""/>
+      <w:lvlJc w:val="left"/>
+      <w:pPr>
+        <w:ind w:left="5040" w:hanging="360"/>
+      </w:pPr>
+      <w:rPr>
+        <w:rFonts w:ascii="Symbol" w:hAnsi="Symbol" w:hint="default"/>
+      </w:rPr>
+    </w:lvl>
+    <w:lvl w:ilvl="7" w:tplc="04090003" w:tentative="1">
+      <w:start w:val="1"/>
+      <w:numFmt w:val="bullet"/>
+      <w:lvlText w:val="o"/>
+      <w:lvlJc w:val="left"/>
+      <w:pPr>
+        <w:ind w:left="5760" w:hanging="360"/>
+      </w:pPr>
+      <w:rPr>
+        <w:rFonts w:ascii="Courier New" w:hAnsi="Courier New" w:cs="Courier New" w:hint="default"/>
+      </w:rPr>
+    </w:lvl>
+    <w:lvl w:ilvl="8" w:tplc="04090005" w:tentative="1">
+      <w:start w:val="1"/>
+      <w:numFmt w:val="bullet"/>
+      <w:lvlText w:val=""/>
+      <w:lvlJc w:val="left"/>
+      <w:pPr>
+        <w:ind w:left="6480" w:hanging="360"/>
+      </w:pPr>
+      <w:rPr>
+        <w:rFonts w:ascii="Wingdings" w:hAnsi="Wingdings" w:hint="default"/>
+      </w:rPr>
+    </w:lvl>
+  </w:abstractNum>
+  <w:abstractNum w:abstractNumId="5" w15:restartNumberingAfterBreak="0">
+    <w:nsid w:val="25364121"/>
+    <w:multiLevelType w:val="hybridMultilevel"/>
+    <w:tmpl w:val="AC361092"/>
+    <w:lvl w:ilvl="0" w:tplc="04090001">
+      <w:start w:val="1"/>
+      <w:numFmt w:val="bullet"/>
+      <w:lvlText w:val=""/>
+      <w:lvlJc w:val="left"/>
+      <w:pPr>
+        <w:ind w:left="720" w:hanging="360"/>
+      </w:pPr>
+      <w:rPr>
+        <w:rFonts w:ascii="Symbol" w:hAnsi="Symbol" w:hint="default"/>
+      </w:rPr>
+    </w:lvl>
+    <w:lvl w:ilvl="1" w:tplc="04090003" w:tentative="1">
+      <w:start w:val="1"/>
+      <w:numFmt w:val="bullet"/>
+      <w:lvlText w:val="o"/>
+      <w:lvlJc w:val="left"/>
+      <w:pPr>
+        <w:ind w:left="1440" w:hanging="360"/>
+      </w:pPr>
+      <w:rPr>
+        <w:rFonts w:ascii="Courier New" w:hAnsi="Courier New" w:cs="Courier New" w:hint="default"/>
+      </w:rPr>
+    </w:lvl>
+    <w:lvl w:ilvl="2" w:tplc="04090005" w:tentative="1">
+      <w:start w:val="1"/>
+      <w:numFmt w:val="bullet"/>
+      <w:lvlText w:val=""/>
+      <w:lvlJc w:val="left"/>
+      <w:pPr>
+        <w:ind w:left="2160" w:hanging="360"/>
+      </w:pPr>
+      <w:rPr>
+        <w:rFonts w:ascii="Wingdings" w:hAnsi="Wingdings" w:hint="default"/>
+      </w:rPr>
+    </w:lvl>
+    <w:lvl w:ilvl="3" w:tplc="04090001" w:tentative="1">
+      <w:start w:val="1"/>
+      <w:numFmt w:val="bullet"/>
+      <w:lvlText w:val=""/>
+      <w:lvlJc w:val="left"/>
+      <w:pPr>
+        <w:ind w:left="2880" w:hanging="360"/>
+      </w:pPr>
+      <w:rPr>
+        <w:rFonts w:ascii="Symbol" w:hAnsi="Symbol" w:hint="default"/>
+      </w:rPr>
+    </w:lvl>
+    <w:lvl w:ilvl="4" w:tplc="04090003" w:tentative="1">
+      <w:start w:val="1"/>
+      <w:numFmt w:val="bullet"/>
+      <w:lvlText w:val="o"/>
+      <w:lvlJc w:val="left"/>
+      <w:pPr>
+        <w:ind w:left="3600" w:hanging="360"/>
+      </w:pPr>
+      <w:rPr>
+        <w:rFonts w:ascii="Courier New" w:hAnsi="Courier New" w:cs="Courier New" w:hint="default"/>
+      </w:rPr>
+    </w:lvl>
+    <w:lvl w:ilvl="5" w:tplc="04090005" w:tentative="1">
+      <w:start w:val="1"/>
+      <w:numFmt w:val="bullet"/>
+      <w:lvlText w:val=""/>
+      <w:lvlJc w:val="left"/>
+      <w:pPr>
+        <w:ind w:left="4320" w:hanging="360"/>
+      </w:pPr>
+      <w:rPr>
+        <w:rFonts w:ascii="Wingdings" w:hAnsi="Wingdings" w:hint="default"/>
+      </w:rPr>
+    </w:lvl>
+    <w:lvl w:ilvl="6" w:tplc="04090001" w:tentative="1">
+      <w:start w:val="1"/>
+      <w:numFmt w:val="bullet"/>
+      <w:lvlText w:val=""/>
+      <w:lvlJc w:val="left"/>
+      <w:pPr>
+        <w:ind w:left="5040" w:hanging="360"/>
+      </w:pPr>
+      <w:rPr>
+        <w:rFonts w:ascii="Symbol" w:hAnsi="Symbol" w:hint="default"/>
+      </w:rPr>
+    </w:lvl>
+    <w:lvl w:ilvl="7" w:tplc="04090003" w:tentative="1">
+      <w:start w:val="1"/>
+      <w:numFmt w:val="bullet"/>
+      <w:lvlText w:val="o"/>
+      <w:lvlJc w:val="left"/>
+      <w:pPr>
+        <w:ind w:left="5760" w:hanging="360"/>
+      </w:pPr>
+      <w:rPr>
+        <w:rFonts w:ascii="Courier New" w:hAnsi="Courier New" w:cs="Courier New" w:hint="default"/>
+      </w:rPr>
+    </w:lvl>
+    <w:lvl w:ilvl="8" w:tplc="04090005" w:tentative="1">
+      <w:start w:val="1"/>
+      <w:numFmt w:val="bullet"/>
+      <w:lvlText w:val=""/>
+      <w:lvlJc w:val="left"/>
+      <w:pPr>
+        <w:ind w:left="6480" w:hanging="360"/>
+      </w:pPr>
+      <w:rPr>
+        <w:rFonts w:ascii="Wingdings" w:hAnsi="Wingdings" w:hint="default"/>
+      </w:rPr>
+    </w:lvl>
+  </w:abstractNum>
+  <w:abstractNum w:abstractNumId="6" w15:restartNumberingAfterBreak="0">
+    <w:nsid w:val="25781772"/>
+    <w:multiLevelType w:val="hybridMultilevel"/>
+    <w:tmpl w:val="5D38A6FE"/>
+    <w:lvl w:ilvl="0" w:tplc="04090001">
+      <w:start w:val="1"/>
+      <w:numFmt w:val="bullet"/>
+      <w:lvlText w:val=""/>
+      <w:lvlJc w:val="left"/>
+      <w:pPr>
+        <w:ind w:left="720" w:hanging="360"/>
+      </w:pPr>
+      <w:rPr>
+        <w:rFonts w:ascii="Symbol" w:hAnsi="Symbol" w:hint="default"/>
+      </w:rPr>
+    </w:lvl>
+    <w:lvl w:ilvl="1" w:tplc="04090003" w:tentative="1">
+      <w:start w:val="1"/>
+      <w:numFmt w:val="bullet"/>
+      <w:lvlText w:val="o"/>
+      <w:lvlJc w:val="left"/>
+      <w:pPr>
+        <w:ind w:left="1440" w:hanging="360"/>
+      </w:pPr>
+      <w:rPr>
+        <w:rFonts w:ascii="Courier New" w:hAnsi="Courier New" w:cs="Courier New" w:hint="default"/>
+      </w:rPr>
+    </w:lvl>
+    <w:lvl w:ilvl="2" w:tplc="04090005" w:tentative="1">
+      <w:start w:val="1"/>
+      <w:numFmt w:val="bullet"/>
+      <w:lvlText w:val=""/>
+      <w:lvlJc w:val="left"/>
+      <w:pPr>
+        <w:ind w:left="2160" w:hanging="360"/>
+      </w:pPr>
+      <w:rPr>
+        <w:rFonts w:ascii="Wingdings" w:hAnsi="Wingdings" w:hint="default"/>
+      </w:rPr>
+    </w:lvl>
+    <w:lvl w:ilvl="3" w:tplc="04090001" w:tentative="1">
+      <w:start w:val="1"/>
+      <w:numFmt w:val="bullet"/>
+      <w:lvlText w:val=""/>
+      <w:lvlJc w:val="left"/>
+      <w:pPr>
+        <w:ind w:left="2880" w:hanging="360"/>
+      </w:pPr>
+      <w:rPr>
+        <w:rFonts w:ascii="Symbol" w:hAnsi="Symbol" w:hint="default"/>
+      </w:rPr>
+    </w:lvl>
+    <w:lvl w:ilvl="4" w:tplc="04090003" w:tentative="1">
+      <w:start w:val="1"/>
+      <w:numFmt w:val="bullet"/>
+      <w:lvlText w:val="o"/>
+      <w:lvlJc w:val="left"/>
+      <w:pPr>
+        <w:ind w:left="3600" w:hanging="360"/>
+      </w:pPr>
+      <w:rPr>
+        <w:rFonts w:ascii="Courier New" w:hAnsi="Courier New" w:cs="Courier New" w:hint="default"/>
+      </w:rPr>
+    </w:lvl>
+    <w:lvl w:ilvl="5" w:tplc="04090005" w:tentative="1">
+      <w:start w:val="1"/>
+      <w:numFmt w:val="bullet"/>
+      <w:lvlText w:val=""/>
+      <w:lvlJc w:val="left"/>
+      <w:pPr>
+        <w:ind w:left="4320" w:hanging="360"/>
+      </w:pPr>
+      <w:rPr>
+        <w:rFonts w:ascii="Wingdings" w:hAnsi="Wingdings" w:hint="default"/>
+      </w:rPr>
+    </w:lvl>
+    <w:lvl w:ilvl="6" w:tplc="04090001" w:tentative="1">
+      <w:start w:val="1"/>
+      <w:numFmt w:val="bullet"/>
+      <w:lvlText w:val=""/>
+      <w:lvlJc w:val="left"/>
+      <w:pPr>
+        <w:ind w:left="5040" w:hanging="360"/>
+      </w:pPr>
+      <w:rPr>
+        <w:rFonts w:ascii="Symbol" w:hAnsi="Symbol" w:hint="default"/>
+      </w:rPr>
+    </w:lvl>
+    <w:lvl w:ilvl="7" w:tplc="04090003" w:tentative="1">
+      <w:start w:val="1"/>
+      <w:numFmt w:val="bullet"/>
+      <w:lvlText w:val="o"/>
+      <w:lvlJc w:val="left"/>
+      <w:pPr>
+        <w:ind w:left="5760" w:hanging="360"/>
+      </w:pPr>
+      <w:rPr>
+        <w:rFonts w:ascii="Courier New" w:hAnsi="Courier New" w:cs="Courier New" w:hint="default"/>
+      </w:rPr>
+    </w:lvl>
+    <w:lvl w:ilvl="8" w:tplc="04090005" w:tentative="1">
+      <w:start w:val="1"/>
+      <w:numFmt w:val="bullet"/>
+      <w:lvlText w:val=""/>
+      <w:lvlJc w:val="left"/>
+      <w:pPr>
+        <w:ind w:left="6480" w:hanging="360"/>
+      </w:pPr>
+      <w:rPr>
+        <w:rFonts w:ascii="Wingdings" w:hAnsi="Wingdings" w:hint="default"/>
+      </w:rPr>
+    </w:lvl>
+  </w:abstractNum>
+  <w:abstractNum w:abstractNumId="7" w15:restartNumberingAfterBreak="0">
+    <w:nsid w:val="27B751F3"/>
+    <w:multiLevelType w:val="hybridMultilevel"/>
+    <w:tmpl w:val="63C63CEE"/>
+    <w:lvl w:ilvl="0" w:tplc="E9BA1590">
+      <w:start w:val="1"/>
+      <w:numFmt w:val="bullet"/>
+      <w:lvlText w:val=""/>
+      <w:lvlJc w:val="left"/>
+      <w:pPr>
+        <w:ind w:left="720" w:hanging="360"/>
+      </w:pPr>
+      <w:rPr>
+        <w:rFonts w:ascii="Symbol" w:hAnsi="Symbol" w:hint="default"/>
+      </w:rPr>
+    </w:lvl>
+    <w:lvl w:ilvl="1" w:tplc="04090003" w:tentative="1">
+      <w:start w:val="1"/>
+      <w:numFmt w:val="bullet"/>
+      <w:lvlText w:val="o"/>
+      <w:lvlJc w:val="left"/>
+      <w:pPr>
+        <w:ind w:left="1440" w:hanging="360"/>
+      </w:pPr>
+      <w:rPr>
+        <w:rFonts w:ascii="Courier New" w:hAnsi="Courier New" w:cs="Courier New" w:hint="default"/>
+      </w:rPr>
+    </w:lvl>
+    <w:lvl w:ilvl="2" w:tplc="04090005" w:tentative="1">
+      <w:start w:val="1"/>
+      <w:numFmt w:val="bullet"/>
+      <w:lvlText w:val=""/>
+      <w:lvlJc w:val="left"/>
+      <w:pPr>
+        <w:ind w:left="2160" w:hanging="360"/>
+      </w:pPr>
+      <w:rPr>
+        <w:rFonts w:ascii="Wingdings" w:hAnsi="Wingdings" w:hint="default"/>
+      </w:rPr>
+    </w:lvl>
+    <w:lvl w:ilvl="3" w:tplc="04090001" w:tentative="1">
+      <w:start w:val="1"/>
+      <w:numFmt w:val="bullet"/>
+      <w:lvlText w:val=""/>
+      <w:lvlJc w:val="left"/>
+      <w:pPr>
+        <w:ind w:left="2880" w:hanging="360"/>
+      </w:pPr>
+      <w:rPr>
+        <w:rFonts w:ascii="Symbol" w:hAnsi="Symbol" w:hint="default"/>
+      </w:rPr>
+    </w:lvl>
+    <w:lvl w:ilvl="4" w:tplc="04090003" w:tentative="1">
+      <w:start w:val="1"/>
+      <w:numFmt w:val="bullet"/>
+      <w:lvlText w:val="o"/>
+      <w:lvlJc w:val="left"/>
+      <w:pPr>
+        <w:ind w:left="3600" w:hanging="360"/>
+      </w:pPr>
+      <w:rPr>
+        <w:rFonts w:ascii="Courier New" w:hAnsi="Courier New" w:cs="Courier New" w:hint="default"/>
+      </w:rPr>
+    </w:lvl>
+    <w:lvl w:ilvl="5" w:tplc="04090005" w:tentative="1">
+      <w:start w:val="1"/>
+      <w:numFmt w:val="bullet"/>
+      <w:lvlText w:val=""/>
+      <w:lvlJc w:val="left"/>
+      <w:pPr>
+        <w:ind w:left="4320" w:hanging="360"/>
+      </w:pPr>
+      <w:rPr>
+        <w:rFonts w:ascii="Wingdings" w:hAnsi="Wingdings" w:hint="default"/>
+      </w:rPr>
+    </w:lvl>
+    <w:lvl w:ilvl="6" w:tplc="04090001" w:tentative="1">
+      <w:start w:val="1"/>
+      <w:numFmt w:val="bullet"/>
+      <w:lvlText w:val=""/>
+      <w:lvlJc w:val="left"/>
+      <w:pPr>
+        <w:ind w:left="5040" w:hanging="360"/>
+      </w:pPr>
+      <w:rPr>
+        <w:rFonts w:ascii="Symbol" w:hAnsi="Symbol" w:hint="default"/>
+      </w:rPr>
+    </w:lvl>
+    <w:lvl w:ilvl="7" w:tplc="04090003" w:tentative="1">
+      <w:start w:val="1"/>
+      <w:numFmt w:val="bullet"/>
+      <w:lvlText w:val="o"/>
+      <w:lvlJc w:val="left"/>
+      <w:pPr>
+        <w:ind w:left="5760" w:hanging="360"/>
+      </w:pPr>
+      <w:rPr>
+        <w:rFonts w:ascii="Courier New" w:hAnsi="Courier New" w:cs="Courier New" w:hint="default"/>
+      </w:rPr>
+    </w:lvl>
+    <w:lvl w:ilvl="8" w:tplc="04090005" w:tentative="1">
+      <w:start w:val="1"/>
+      <w:numFmt w:val="bullet"/>
+      <w:lvlText w:val=""/>
+      <w:lvlJc w:val="left"/>
+      <w:pPr>
+        <w:ind w:left="6480" w:hanging="360"/>
+      </w:pPr>
+      <w:rPr>
+        <w:rFonts w:ascii="Wingdings" w:hAnsi="Wingdings" w:hint="default"/>
+      </w:rPr>
+    </w:lvl>
+  </w:abstractNum>
+  <w:abstractNum w:abstractNumId="8" w15:restartNumberingAfterBreak="0">
+    <w:nsid w:val="483A136B"/>
+    <w:multiLevelType w:val="hybridMultilevel"/>
+    <w:tmpl w:val="35C403F8"/>
+    <w:lvl w:ilvl="0" w:tplc="04090001">
+      <w:start w:val="1"/>
+      <w:numFmt w:val="bullet"/>
+      <w:lvlText w:val=""/>
+      <w:lvlJc w:val="left"/>
+      <w:pPr>
+        <w:ind w:left="720" w:hanging="360"/>
+      </w:pPr>
+      <w:rPr>
+        <w:rFonts w:ascii="Symbol" w:hAnsi="Symbol" w:hint="default"/>
+      </w:rPr>
+    </w:lvl>
+    <w:lvl w:ilvl="1" w:tplc="04090003">
+      <w:start w:val="1"/>
+      <w:numFmt w:val="bullet"/>
+      <w:lvlText w:val="o"/>
+      <w:lvlJc w:val="left"/>
+      <w:pPr>
+        <w:ind w:left="1440" w:hanging="360"/>
+      </w:pPr>
+      <w:rPr>
+        <w:rFonts w:ascii="Courier New" w:hAnsi="Courier New" w:cs="Courier New" w:hint="default"/>
+      </w:rPr>
+    </w:lvl>
+    <w:lvl w:ilvl="2" w:tplc="04090005" w:tentative="1">
+      <w:start w:val="1"/>
+      <w:numFmt w:val="bullet"/>
+      <w:lvlText w:val=""/>
+      <w:lvlJc w:val="left"/>
+      <w:pPr>
+        <w:ind w:left="2160" w:hanging="360"/>
+      </w:pPr>
+      <w:rPr>
+        <w:rFonts w:ascii="Wingdings" w:hAnsi="Wingdings" w:hint="default"/>
+      </w:rPr>
+    </w:lvl>
+    <w:lvl w:ilvl="3" w:tplc="04090001" w:tentative="1">
+      <w:start w:val="1"/>
+      <w:numFmt w:val="bullet"/>
+      <w:lvlText w:val=""/>
+      <w:lvlJc w:val="left"/>
+      <w:pPr>
+        <w:ind w:left="2880" w:hanging="360"/>
+      </w:pPr>
+      <w:rPr>
+        <w:rFonts w:ascii="Symbol" w:hAnsi="Symbol" w:hint="default"/>
+      </w:rPr>
+    </w:lvl>
+    <w:lvl w:ilvl="4" w:tplc="04090003" w:tentative="1">
+      <w:start w:val="1"/>
+      <w:numFmt w:val="bullet"/>
+      <w:lvlText w:val="o"/>
+      <w:lvlJc w:val="left"/>
+      <w:pPr>
+        <w:ind w:left="3600" w:hanging="360"/>
+      </w:pPr>
+      <w:rPr>
+        <w:rFonts w:ascii="Courier New" w:hAnsi="Courier New" w:cs="Courier New" w:hint="default"/>
+      </w:rPr>
+    </w:lvl>
+    <w:lvl w:ilvl="5" w:tplc="04090005" w:tentative="1">
+      <w:start w:val="1"/>
+      <w:numFmt w:val="bullet"/>
+      <w:lvlText w:val=""/>
+      <w:lvlJc w:val="left"/>
+      <w:pPr>
+        <w:ind w:left="4320" w:hanging="360"/>
+      </w:pPr>
+      <w:rPr>
+        <w:rFonts w:ascii="Wingdings" w:hAnsi="Wingdings" w:hint="default"/>
+      </w:rPr>
+    </w:lvl>
+    <w:lvl w:ilvl="6" w:tplc="04090001" w:tentative="1">
+      <w:start w:val="1"/>
+      <w:numFmt w:val="bullet"/>
+      <w:lvlText w:val=""/>
+      <w:lvlJc w:val="left"/>
+      <w:pPr>
+        <w:ind w:left="5040" w:hanging="360"/>
+      </w:pPr>
+      <w:rPr>
+        <w:rFonts w:ascii="Symbol" w:hAnsi="Symbol" w:hint="default"/>
+      </w:rPr>
+    </w:lvl>
+    <w:lvl w:ilvl="7" w:tplc="04090003" w:tentative="1">
+      <w:start w:val="1"/>
+      <w:numFmt w:val="bullet"/>
+      <w:lvlText w:val="o"/>
+      <w:lvlJc w:val="left"/>
+      <w:pPr>
+        <w:ind w:left="5760" w:hanging="360"/>
+      </w:pPr>
+      <w:rPr>
+        <w:rFonts w:ascii="Courier New" w:hAnsi="Courier New" w:cs="Courier New" w:hint="default"/>
+      </w:rPr>
+    </w:lvl>
+    <w:lvl w:ilvl="8" w:tplc="04090005" w:tentative="1">
+      <w:start w:val="1"/>
+      <w:numFmt w:val="bullet"/>
+      <w:lvlText w:val=""/>
+      <w:lvlJc w:val="left"/>
+      <w:pPr>
+        <w:ind w:left="6480" w:hanging="360"/>
+      </w:pPr>
+      <w:rPr>
+        <w:rFonts w:ascii="Wingdings" w:hAnsi="Wingdings" w:hint="default"/>
+      </w:rPr>
+    </w:lvl>
+  </w:abstractNum>
+  <w:abstractNum w:abstractNumId="9" w15:restartNumberingAfterBreak="0">
+    <w:nsid w:val="529E3FE1"/>
+    <w:multiLevelType w:val="hybridMultilevel"/>
+    <w:tmpl w:val="A6604428"/>
+    <w:lvl w:ilvl="0" w:tplc="04090001">
+      <w:start w:val="1"/>
+      <w:numFmt w:val="bullet"/>
+      <w:lvlText w:val=""/>
+      <w:lvlJc w:val="left"/>
+      <w:pPr>
+        <w:ind w:left="720" w:hanging="360"/>
+      </w:pPr>
+      <w:rPr>
+        <w:rFonts w:ascii="Symbol" w:hAnsi="Symbol" w:hint="default"/>
+      </w:rPr>
+    </w:lvl>
+    <w:lvl w:ilvl="1" w:tplc="04090003" w:tentative="1">
+      <w:start w:val="1"/>
+      <w:numFmt w:val="bullet"/>
+      <w:lvlText w:val="o"/>
+      <w:lvlJc w:val="left"/>
+      <w:pPr>
+        <w:ind w:left="1440" w:hanging="360"/>
+      </w:pPr>
+      <w:rPr>
+        <w:rFonts w:ascii="Courier New" w:hAnsi="Courier New" w:cs="Courier New" w:hint="default"/>
+      </w:rPr>
+    </w:lvl>
+    <w:lvl w:ilvl="2" w:tplc="04090005" w:tentative="1">
+      <w:start w:val="1"/>
+      <w:numFmt w:val="bullet"/>
+      <w:lvlText w:val=""/>
+      <w:lvlJc w:val="left"/>
+      <w:pPr>
+        <w:ind w:left="2160" w:hanging="360"/>
+      </w:pPr>
+      <w:rPr>
+        <w:rFonts w:ascii="Wingdings" w:hAnsi="Wingdings" w:hint="default"/>
+      </w:rPr>
+    </w:lvl>
+    <w:lvl w:ilvl="3" w:tplc="04090001" w:tentative="1">
+      <w:start w:val="1"/>
+      <w:numFmt w:val="bullet"/>
+      <w:lvlText w:val=""/>
+      <w:lvlJc w:val="left"/>
+      <w:pPr>
+        <w:ind w:left="2880" w:hanging="360"/>
+      </w:pPr>
+      <w:rPr>
+        <w:rFonts w:ascii="Symbol" w:hAnsi="Symbol" w:hint="default"/>
+      </w:rPr>
+    </w:lvl>
+    <w:lvl w:ilvl="4" w:tplc="04090003" w:tentative="1">
+      <w:start w:val="1"/>
+      <w:numFmt w:val="bullet"/>
+      <w:lvlText w:val="o"/>
+      <w:lvlJc w:val="left"/>
+      <w:pPr>
+        <w:ind w:left="3600" w:hanging="360"/>
+      </w:pPr>
+      <w:rPr>
+        <w:rFonts w:ascii="Courier New" w:hAnsi="Courier New" w:cs="Courier New" w:hint="default"/>
+      </w:rPr>
+    </w:lvl>
+    <w:lvl w:ilvl="5" w:tplc="04090005" w:tentative="1">
+      <w:start w:val="1"/>
+      <w:numFmt w:val="bullet"/>
+      <w:lvlText w:val=""/>
+      <w:lvlJc w:val="left"/>
+      <w:pPr>
+        <w:ind w:left="4320" w:hanging="360"/>
+      </w:pPr>
+      <w:rPr>
+        <w:rFonts w:ascii="Wingdings" w:hAnsi="Wingdings" w:hint="default"/>
+      </w:rPr>
+    </w:lvl>
+    <w:lvl w:ilvl="6" w:tplc="04090001" w:tentative="1">
+      <w:start w:val="1"/>
+      <w:numFmt w:val="bullet"/>
+      <w:lvlText w:val=""/>
+      <w:lvlJc w:val="left"/>
+      <w:pPr>
+        <w:ind w:left="5040" w:hanging="360"/>
+      </w:pPr>
+      <w:rPr>
+        <w:rFonts w:ascii="Symbol" w:hAnsi="Symbol" w:hint="default"/>
+      </w:rPr>
+    </w:lvl>
+    <w:lvl w:ilvl="7" w:tplc="04090003" w:tentative="1">
+      <w:start w:val="1"/>
+      <w:numFmt w:val="bullet"/>
+      <w:lvlText w:val="o"/>
+      <w:lvlJc w:val="left"/>
+      <w:pPr>
+        <w:ind w:left="5760" w:hanging="360"/>
+      </w:pPr>
+      <w:rPr>
+        <w:rFonts w:ascii="Courier New" w:hAnsi="Courier New" w:cs="Courier New" w:hint="default"/>
+      </w:rPr>
+    </w:lvl>
+    <w:lvl w:ilvl="8" w:tplc="04090005" w:tentative="1">
+      <w:start w:val="1"/>
+      <w:numFmt w:val="bullet"/>
+      <w:lvlText w:val=""/>
+      <w:lvlJc w:val="left"/>
+      <w:pPr>
+        <w:ind w:left="6480" w:hanging="360"/>
+      </w:pPr>
+      <w:rPr>
+        <w:rFonts w:ascii="Wingdings" w:hAnsi="Wingdings" w:hint="default"/>
+      </w:rPr>
+    </w:lvl>
+  </w:abstractNum>
+  <w:abstractNum w:abstractNumId="10" w15:restartNumberingAfterBreak="0">
+    <w:nsid w:val="68D74F0A"/>
+    <w:multiLevelType w:val="hybridMultilevel"/>
+    <w:tmpl w:val="092C24A8"/>
+    <w:lvl w:ilvl="0" w:tplc="8E609E52">
+      <w:start w:val="1"/>
+      <w:numFmt w:val="bullet"/>
+      <w:pStyle w:val="ListParagraph"/>
+      <w:lvlText w:val=""/>
+      <w:lvlJc w:val="left"/>
+      <w:pPr>
+        <w:ind w:left="360" w:hanging="360"/>
+      </w:pPr>
+      <w:rPr>
+        <w:rFonts w:ascii="Symbol" w:hAnsi="Symbol" w:hint="default"/>
+      </w:rPr>
+    </w:lvl>
+    <w:lvl w:ilvl="1" w:tplc="04090003">
+      <w:start w:val="1"/>
+      <w:numFmt w:val="bullet"/>
+      <w:lvlText w:val="o"/>
+      <w:lvlJc w:val="left"/>
+      <w:pPr>
+        <w:ind w:left="1080" w:hanging="360"/>
+      </w:pPr>
+      <w:rPr>
+        <w:rFonts w:ascii="Courier New" w:hAnsi="Courier New" w:cs="Courier New" w:hint="default"/>
+      </w:rPr>
+    </w:lvl>
+    <w:lvl w:ilvl="2" w:tplc="04090005" w:tentative="1">
+      <w:start w:val="1"/>
+      <w:numFmt w:val="bullet"/>
+      <w:lvlText w:val=""/>
+      <w:lvlJc w:val="left"/>
+      <w:pPr>
+        <w:ind w:left="1800" w:hanging="360"/>
+      </w:pPr>
+      <w:rPr>
+        <w:rFonts w:ascii="Wingdings" w:hAnsi="Wingdings" w:hint="default"/>
+      </w:rPr>
+    </w:lvl>
+    <w:lvl w:ilvl="3" w:tplc="04090001" w:tentative="1">
+      <w:start w:val="1"/>
+      <w:numFmt w:val="bullet"/>
+      <w:lvlText w:val=""/>
+      <w:lvlJc w:val="left"/>
+      <w:pPr>
+        <w:ind w:left="2520" w:hanging="360"/>
+      </w:pPr>
+      <w:rPr>
+        <w:rFonts w:ascii="Symbol" w:hAnsi="Symbol" w:hint="default"/>
+      </w:rPr>
+    </w:lvl>
+    <w:lvl w:ilvl="4" w:tplc="04090003" w:tentative="1">
+      <w:start w:val="1"/>
+      <w:numFmt w:val="bullet"/>
+      <w:lvlText w:val="o"/>
+      <w:lvlJc w:val="left"/>
+      <w:pPr>
+        <w:ind w:left="3240" w:hanging="360"/>
+      </w:pPr>
+      <w:rPr>
+        <w:rFonts w:ascii="Courier New" w:hAnsi="Courier New" w:cs="Courier New" w:hint="default"/>
+      </w:rPr>
+    </w:lvl>
+    <w:lvl w:ilvl="5" w:tplc="04090005" w:tentative="1">
+      <w:start w:val="1"/>
+      <w:numFmt w:val="bullet"/>
+      <w:lvlText w:val=""/>
+      <w:lvlJc w:val="left"/>
+      <w:pPr>
+        <w:ind w:left="3960" w:hanging="360"/>
+      </w:pPr>
+      <w:rPr>
+        <w:rFonts w:ascii="Wingdings" w:hAnsi="Wingdings" w:hint="default"/>
+      </w:rPr>
+    </w:lvl>
+    <w:lvl w:ilvl="6" w:tplc="04090001" w:tentative="1">
+      <w:start w:val="1"/>
+      <w:numFmt w:val="bullet"/>
+      <w:lvlText w:val=""/>
+      <w:lvlJc w:val="left"/>
+      <w:pPr>
+        <w:ind w:left="4680" w:hanging="360"/>
+      </w:pPr>
+      <w:rPr>
+        <w:rFonts w:ascii="Symbol" w:hAnsi="Symbol" w:hint="default"/>
+      </w:rPr>
+    </w:lvl>
+    <w:lvl w:ilvl="7" w:tplc="04090003" w:tentative="1">
+      <w:start w:val="1"/>
+      <w:numFmt w:val="bullet"/>
+      <w:lvlText w:val="o"/>
+      <w:lvlJc w:val="left"/>
+      <w:pPr>
+        <w:ind w:left="5400" w:hanging="360"/>
+      </w:pPr>
+      <w:rPr>
+        <w:rFonts w:ascii="Courier New" w:hAnsi="Courier New" w:cs="Courier New" w:hint="default"/>
+      </w:rPr>
+    </w:lvl>
+    <w:lvl w:ilvl="8" w:tplc="04090005" w:tentative="1">
+      <w:start w:val="1"/>
+      <w:numFmt w:val="bullet"/>
+      <w:lvlText w:val=""/>
+      <w:lvlJc w:val="left"/>
+      <w:pPr>
+        <w:ind w:left="6120" w:hanging="360"/>
+      </w:pPr>
+      <w:rPr>
+        <w:rFonts w:ascii="Wingdings" w:hAnsi="Wingdings" w:hint="default"/>
+      </w:rPr>
+    </w:lvl>
+  </w:abstractNum>
+  <w:abstractNum w:abstractNumId="11" w15:restartNumberingAfterBreak="0">
     <w:nsid w:val="7D2F568A"/>
     <w:multiLevelType w:val="hybridMultilevel"/>
-    <w:tmpl w:val="59C67BBE"/>
-    <w:lvl w:ilvl="0" w:tplc="BECE88F4">
+    <w:tmpl w:val="CF045496"/>
+    <w:lvl w:ilvl="0" w:tplc="63AE81BA">
       <w:start w:val="1"/>
       <w:numFmt w:val="bullet"/>
       <w:lvlText w:val="•"/>
@@ -1258,16 +2487,46 @@
     </w:lvl>
   </w:abstractNum>
   <w:num w:numId="1" w16cid:durableId="538518195">
-    <w:abstractNumId w:val="0"/>
+    <w:abstractNumId w:val="1"/>
     <w:lvlOverride w:ilvl="0">
       <w:startOverride w:val="1"/>
     </w:lvlOverride>
   </w:num>
   <w:num w:numId="2" w16cid:durableId="1879394821">
-    <w:abstractNumId w:val="1"/>
+    <w:abstractNumId w:val="11"/>
     <w:lvlOverride w:ilvl="0">
       <w:startOverride w:val="1"/>
     </w:lvlOverride>
+  </w:num>
+  <w:num w:numId="3" w16cid:durableId="1601838111">
+    <w:abstractNumId w:val="0"/>
+  </w:num>
+  <w:num w:numId="4" w16cid:durableId="2032415624">
+    <w:abstractNumId w:val="2"/>
+  </w:num>
+  <w:num w:numId="5" w16cid:durableId="371266501">
+    <w:abstractNumId w:val="7"/>
+  </w:num>
+  <w:num w:numId="6" w16cid:durableId="912277216">
+    <w:abstractNumId w:val="9"/>
+  </w:num>
+  <w:num w:numId="7" w16cid:durableId="1427381647">
+    <w:abstractNumId w:val="6"/>
+  </w:num>
+  <w:num w:numId="8" w16cid:durableId="183246893">
+    <w:abstractNumId w:val="5"/>
+  </w:num>
+  <w:num w:numId="9" w16cid:durableId="1301112562">
+    <w:abstractNumId w:val="3"/>
+  </w:num>
+  <w:num w:numId="10" w16cid:durableId="241184936">
+    <w:abstractNumId w:val="8"/>
+  </w:num>
+  <w:num w:numId="11" w16cid:durableId="1299872673">
+    <w:abstractNumId w:val="4"/>
+  </w:num>
+  <w:num w:numId="12" w16cid:durableId="659770592">
+    <w:abstractNumId w:val="10"/>
   </w:num>
 </w:numbering>
 </file>
@@ -1664,15 +2923,16 @@
   <w:style w:type="paragraph" w:default="1" w:styleId="Normal">
     <w:name w:val="Normal"/>
     <w:qFormat/>
+    <w:rsid w:val="004B1F30"/>
   </w:style>
   <w:style w:type="paragraph" w:styleId="Heading1">
     <w:name w:val="heading 1"/>
     <w:basedOn w:val="SectionHeader"/>
     <w:uiPriority w:val="9"/>
     <w:qFormat/>
-    <w:rsid w:val="007F0AEE"/>
+    <w:rsid w:val="00C062B6"/>
     <w:pPr>
-      <w:spacing w:before="300" w:after="60"/>
+      <w:spacing w:before="360" w:after="240"/>
       <w:outlineLvl w:val="0"/>
     </w:pPr>
   </w:style>
@@ -1682,14 +2942,17 @@
     <w:uiPriority w:val="9"/>
     <w:unhideWhenUsed/>
     <w:qFormat/>
-    <w:rsid w:val="00C77CFD"/>
+    <w:rsid w:val="003679CF"/>
     <w:pPr>
-      <w:spacing w:before="240" w:after="80"/>
+      <w:keepNext/>
+      <w:spacing w:before="0" w:after="120"/>
       <w:outlineLvl w:val="1"/>
     </w:pPr>
     <w:rPr>
       <w:b/>
       <w:bCs/>
+      <w:sz w:val="22"/>
+      <w:szCs w:val="22"/>
     </w:rPr>
   </w:style>
   <w:style w:type="paragraph" w:styleId="Heading3">
@@ -1794,7 +3057,15 @@
   </w:style>
   <w:style w:type="paragraph" w:styleId="ListParagraph">
     <w:name w:val="List Paragraph"/>
+    <w:basedOn w:val="Normal"/>
     <w:qFormat/>
+    <w:rsid w:val="00A83CB6"/>
+    <w:pPr>
+      <w:numPr>
+        <w:numId w:val="12"/>
+      </w:numPr>
+      <w:spacing w:after="60" w:line="260" w:lineRule="atLeast"/>
+    </w:pPr>
   </w:style>
   <w:style w:type="character" w:styleId="Hyperlink">
     <w:name w:val="Hyperlink"/>
@@ -1940,6 +3211,38 @@
     <w:rPr>
       <w:color w:val="605E5C"/>
       <w:shd w:val="clear" w:color="auto" w:fill="E1DFDD"/>
+    </w:rPr>
+  </w:style>
+  <w:style w:type="character" w:styleId="FollowedHyperlink">
+    <w:name w:val="FollowedHyperlink"/>
+    <w:basedOn w:val="DefaultParagraphFont"/>
+    <w:uiPriority w:val="99"/>
+    <w:semiHidden/>
+    <w:unhideWhenUsed/>
+    <w:rsid w:val="00A83CB6"/>
+    <w:rPr>
+      <w:color w:val="96607D" w:themeColor="followedHyperlink"/>
+      <w:u w:val="single"/>
+    </w:rPr>
+  </w:style>
+  <w:style w:type="paragraph" w:customStyle="1" w:styleId="Link">
+    <w:name w:val="Link"/>
+    <w:basedOn w:val="ListParagraph"/>
+    <w:next w:val="Normal"/>
+    <w:link w:val="LinkChar"/>
+    <w:qFormat/>
+    <w:rsid w:val="00AC302C"/>
+    <w:rPr>
+      <w:color w:val="0B769F" w:themeColor="accent4" w:themeShade="BF"/>
+    </w:rPr>
+  </w:style>
+  <w:style w:type="character" w:customStyle="1" w:styleId="LinkChar">
+    <w:name w:val="Link Char"/>
+    <w:basedOn w:val="DefaultParagraphFont"/>
+    <w:link w:val="Link"/>
+    <w:rsid w:val="00AC302C"/>
+    <w:rPr>
+      <w:color w:val="0B769F" w:themeColor="accent4" w:themeShade="BF"/>
     </w:rPr>
   </w:style>
 </w:styles>

</xml_diff>